<commit_message>
added code for handling login via google account, work still in progress - this is a commit for creating a github private repo
</commit_message>
<xml_diff>
--- a/doc/server API.docx
+++ b/doc/server API.docx
@@ -3,8 +3,934 @@
 <w:document xmlns:wpc="http://schemas.microsoft.com/office/word/2010/wordprocessingCanvas" xmlns:mc="http://schemas.openxmlformats.org/markup-compatibility/2006" xmlns:o="urn:schemas-microsoft-com:office:office" xmlns:r="http://schemas.openxmlformats.org/officeDocument/2006/relationships" xmlns:m="http://schemas.openxmlformats.org/officeDocument/2006/math" xmlns:v="urn:schemas-microsoft-com:vml" xmlns:wp14="http://schemas.microsoft.com/office/word/2010/wordprocessingDrawing" xmlns:wp="http://schemas.openxmlformats.org/drawingml/2006/wordprocessingDrawing" xmlns:w10="urn:schemas-microsoft-com:office:word" xmlns:w="http://schemas.openxmlformats.org/wordprocessingml/2006/main" xmlns:w14="http://schemas.microsoft.com/office/word/2010/wordml" xmlns:w15="http://schemas.microsoft.com/office/word/2012/wordml" xmlns:wpg="http://schemas.microsoft.com/office/word/2010/wordprocessingGroup" xmlns:wpi="http://schemas.microsoft.com/office/word/2010/wordprocessingInk" xmlns:wne="http://schemas.microsoft.com/office/word/2006/wordml" xmlns:wps="http://schemas.microsoft.com/office/word/2010/wordprocessingShape" mc:Ignorable="w14 w15 wp14">
   <w:body>
     <w:p>
-      <w:bookmarkStart w:id="0" w:name="_GoBack"/>
-      <w:bookmarkEnd w:id="0"/>
+      <w:r>
+        <w:t>Account management</w:t>
+      </w:r>
+    </w:p>
+    <w:tbl>
+      <w:tblPr>
+        <w:tblStyle w:val="TableGrid"/>
+        <w:tblW w:w="0" w:type="auto"/>
+        <w:tblLook w:val="04A0" w:firstRow="1" w:lastRow="0" w:firstColumn="1" w:lastColumn="0" w:noHBand="0" w:noVBand="1"/>
+      </w:tblPr>
+      <w:tblGrid>
+        <w:gridCol w:w="1584"/>
+        <w:gridCol w:w="1232"/>
+        <w:gridCol w:w="1745"/>
+        <w:gridCol w:w="1596"/>
+        <w:gridCol w:w="1621"/>
+        <w:gridCol w:w="1572"/>
+      </w:tblGrid>
+      <w:tr>
+        <w:tc>
+          <w:tcPr>
+            <w:tcW w:w="1615" w:type="dxa"/>
+          </w:tcPr>
+          <w:p>
+            <w:r>
+              <w:t>Description</w:t>
+            </w:r>
+          </w:p>
+        </w:tc>
+        <w:tc>
+          <w:tcPr>
+            <w:tcW w:w="1260" w:type="dxa"/>
+          </w:tcPr>
+          <w:p>
+            <w:r>
+              <w:t>method</w:t>
+            </w:r>
+          </w:p>
+        </w:tc>
+        <w:tc>
+          <w:tcPr>
+            <w:tcW w:w="1530" w:type="dxa"/>
+          </w:tcPr>
+          <w:p>
+            <w:r>
+              <w:t>Uri</w:t>
+            </w:r>
+          </w:p>
+        </w:tc>
+        <w:tc>
+          <w:tcPr>
+            <w:tcW w:w="1662" w:type="dxa"/>
+          </w:tcPr>
+          <w:p>
+            <w:r>
+              <w:t>header</w:t>
+            </w:r>
+          </w:p>
+        </w:tc>
+        <w:tc>
+          <w:tcPr>
+            <w:tcW w:w="1663" w:type="dxa"/>
+          </w:tcPr>
+          <w:p>
+            <w:r>
+              <w:t>body</w:t>
+            </w:r>
+          </w:p>
+        </w:tc>
+        <w:tc>
+          <w:tcPr>
+            <w:tcW w:w="1620" w:type="dxa"/>
+          </w:tcPr>
+          <w:p>
+            <w:r>
+              <w:t xml:space="preserve">Code 200 </w:t>
+            </w:r>
+            <w:r>
+              <w:t>response</w:t>
+            </w:r>
+          </w:p>
+        </w:tc>
+      </w:tr>
+      <w:tr>
+        <w:tc>
+          <w:tcPr>
+            <w:tcW w:w="1615" w:type="dxa"/>
+          </w:tcPr>
+          <w:p>
+            <w:r>
+              <w:t>Signup a new user</w:t>
+            </w:r>
+          </w:p>
+        </w:tc>
+        <w:tc>
+          <w:tcPr>
+            <w:tcW w:w="1260" w:type="dxa"/>
+          </w:tcPr>
+          <w:p>
+            <w:r>
+              <w:t>POST</w:t>
+            </w:r>
+          </w:p>
+        </w:tc>
+        <w:tc>
+          <w:tcPr>
+            <w:tcW w:w="1530" w:type="dxa"/>
+          </w:tcPr>
+          <w:p>
+            <w:r>
+              <w:t>/users</w:t>
+            </w:r>
+          </w:p>
+        </w:tc>
+        <w:tc>
+          <w:tcPr>
+            <w:tcW w:w="1662" w:type="dxa"/>
+          </w:tcPr>
+          <w:p/>
+        </w:tc>
+        <w:tc>
+          <w:tcPr>
+            <w:tcW w:w="1663" w:type="dxa"/>
+          </w:tcPr>
+          <w:p>
+            <w:r>
+              <w:t>{email, password}</w:t>
+            </w:r>
+          </w:p>
+        </w:tc>
+        <w:tc>
+          <w:tcPr>
+            <w:tcW w:w="1620" w:type="dxa"/>
+          </w:tcPr>
+          <w:p>
+            <w:r>
+              <w:t>Header:</w:t>
+            </w:r>
+          </w:p>
+          <w:p>
+            <w:r>
+              <w:t>x-</w:t>
+            </w:r>
+            <w:proofErr w:type="spellStart"/>
+            <w:r>
+              <w:t>auth</w:t>
+            </w:r>
+            <w:proofErr w:type="spellEnd"/>
+          </w:p>
+          <w:p>
+            <w:r>
+              <w:t>body:</w:t>
+            </w:r>
+          </w:p>
+          <w:p>
+            <w:r>
+              <w:t>user object</w:t>
+            </w:r>
+          </w:p>
+        </w:tc>
+      </w:tr>
+      <w:tr>
+        <w:tc>
+          <w:tcPr>
+            <w:tcW w:w="1615" w:type="dxa"/>
+          </w:tcPr>
+          <w:p>
+            <w:r>
+              <w:t>Login</w:t>
+            </w:r>
+          </w:p>
+        </w:tc>
+        <w:tc>
+          <w:tcPr>
+            <w:tcW w:w="1260" w:type="dxa"/>
+          </w:tcPr>
+          <w:p>
+            <w:r>
+              <w:t>POST</w:t>
+            </w:r>
+          </w:p>
+        </w:tc>
+        <w:tc>
+          <w:tcPr>
+            <w:tcW w:w="1530" w:type="dxa"/>
+          </w:tcPr>
+          <w:p>
+            <w:r>
+              <w:t>/users/login</w:t>
+            </w:r>
+          </w:p>
+        </w:tc>
+        <w:tc>
+          <w:tcPr>
+            <w:tcW w:w="1662" w:type="dxa"/>
+          </w:tcPr>
+          <w:p/>
+        </w:tc>
+        <w:tc>
+          <w:tcPr>
+            <w:tcW w:w="1663" w:type="dxa"/>
+          </w:tcPr>
+          <w:p>
+            <w:r>
+              <w:t>{email, password}</w:t>
+            </w:r>
+          </w:p>
+        </w:tc>
+        <w:tc>
+          <w:tcPr>
+            <w:tcW w:w="1620" w:type="dxa"/>
+          </w:tcPr>
+          <w:p>
+            <w:r>
+              <w:t>Header:</w:t>
+            </w:r>
+          </w:p>
+          <w:p>
+            <w:r>
+              <w:t>x-</w:t>
+            </w:r>
+            <w:proofErr w:type="spellStart"/>
+            <w:r>
+              <w:t>auth</w:t>
+            </w:r>
+            <w:proofErr w:type="spellEnd"/>
+          </w:p>
+          <w:p>
+            <w:r>
+              <w:t>body:</w:t>
+            </w:r>
+          </w:p>
+          <w:p>
+            <w:r>
+              <w:t>user object</w:t>
+            </w:r>
+          </w:p>
+        </w:tc>
+      </w:tr>
+      <w:tr>
+        <w:tc>
+          <w:tcPr>
+            <w:tcW w:w="1615" w:type="dxa"/>
+          </w:tcPr>
+          <w:p>
+            <w:r>
+              <w:t>logout</w:t>
+            </w:r>
+          </w:p>
+        </w:tc>
+        <w:tc>
+          <w:tcPr>
+            <w:tcW w:w="1260" w:type="dxa"/>
+          </w:tcPr>
+          <w:p>
+            <w:r>
+              <w:t>DELETE</w:t>
+            </w:r>
+          </w:p>
+        </w:tc>
+        <w:tc>
+          <w:tcPr>
+            <w:tcW w:w="1530" w:type="dxa"/>
+          </w:tcPr>
+          <w:p>
+            <w:r>
+              <w:t>/users/me/token</w:t>
+            </w:r>
+          </w:p>
+        </w:tc>
+        <w:tc>
+          <w:tcPr>
+            <w:tcW w:w="1662" w:type="dxa"/>
+          </w:tcPr>
+          <w:p>
+            <w:r>
+              <w:t>x-</w:t>
+            </w:r>
+            <w:proofErr w:type="spellStart"/>
+            <w:r>
+              <w:t>auth</w:t>
+            </w:r>
+            <w:proofErr w:type="spellEnd"/>
+          </w:p>
+        </w:tc>
+        <w:tc>
+          <w:tcPr>
+            <w:tcW w:w="1663" w:type="dxa"/>
+          </w:tcPr>
+          <w:p/>
+        </w:tc>
+        <w:tc>
+          <w:tcPr>
+            <w:tcW w:w="1620" w:type="dxa"/>
+          </w:tcPr>
+          <w:p/>
+        </w:tc>
+      </w:tr>
+      <w:tr>
+        <w:tc>
+          <w:tcPr>
+            <w:tcW w:w="1615" w:type="dxa"/>
+          </w:tcPr>
+          <w:p>
+            <w:r>
+              <w:t>Get user’s profile</w:t>
+            </w:r>
+          </w:p>
+        </w:tc>
+        <w:tc>
+          <w:tcPr>
+            <w:tcW w:w="1260" w:type="dxa"/>
+          </w:tcPr>
+          <w:p>
+            <w:r>
+              <w:t>GET</w:t>
+            </w:r>
+          </w:p>
+        </w:tc>
+        <w:tc>
+          <w:tcPr>
+            <w:tcW w:w="1530" w:type="dxa"/>
+          </w:tcPr>
+          <w:p>
+            <w:r>
+              <w:t>/users/me</w:t>
+            </w:r>
+          </w:p>
+        </w:tc>
+        <w:tc>
+          <w:tcPr>
+            <w:tcW w:w="1662" w:type="dxa"/>
+          </w:tcPr>
+          <w:p>
+            <w:r>
+              <w:t>x-</w:t>
+            </w:r>
+            <w:proofErr w:type="spellStart"/>
+            <w:r>
+              <w:t>auth</w:t>
+            </w:r>
+            <w:proofErr w:type="spellEnd"/>
+          </w:p>
+        </w:tc>
+        <w:tc>
+          <w:tcPr>
+            <w:tcW w:w="1663" w:type="dxa"/>
+          </w:tcPr>
+          <w:p/>
+        </w:tc>
+        <w:tc>
+          <w:tcPr>
+            <w:tcW w:w="1620" w:type="dxa"/>
+          </w:tcPr>
+          <w:p>
+            <w:r>
+              <w:t>Header:</w:t>
+            </w:r>
+          </w:p>
+          <w:p>
+            <w:r>
+              <w:t>x-</w:t>
+            </w:r>
+            <w:proofErr w:type="spellStart"/>
+            <w:r>
+              <w:t>auth</w:t>
+            </w:r>
+            <w:proofErr w:type="spellEnd"/>
+          </w:p>
+          <w:p>
+            <w:r>
+              <w:t>body:</w:t>
+            </w:r>
+          </w:p>
+          <w:p>
+            <w:r>
+              <w:t>user object</w:t>
+            </w:r>
+            <w:r>
+              <w:t xml:space="preserve"> </w:t>
+            </w:r>
+          </w:p>
+        </w:tc>
+      </w:tr>
+      <w:tr>
+        <w:tc>
+          <w:tcPr>
+            <w:tcW w:w="1615" w:type="dxa"/>
+          </w:tcPr>
+          <w:p/>
+        </w:tc>
+        <w:tc>
+          <w:tcPr>
+            <w:tcW w:w="1260" w:type="dxa"/>
+          </w:tcPr>
+          <w:p/>
+        </w:tc>
+        <w:tc>
+          <w:tcPr>
+            <w:tcW w:w="1530" w:type="dxa"/>
+          </w:tcPr>
+          <w:p/>
+        </w:tc>
+        <w:tc>
+          <w:tcPr>
+            <w:tcW w:w="1662" w:type="dxa"/>
+          </w:tcPr>
+          <w:p/>
+        </w:tc>
+        <w:tc>
+          <w:tcPr>
+            <w:tcW w:w="1663" w:type="dxa"/>
+          </w:tcPr>
+          <w:p/>
+        </w:tc>
+        <w:tc>
+          <w:tcPr>
+            <w:tcW w:w="1620" w:type="dxa"/>
+          </w:tcPr>
+          <w:p/>
+        </w:tc>
+      </w:tr>
+      <w:tr>
+        <w:tc>
+          <w:tcPr>
+            <w:tcW w:w="1615" w:type="dxa"/>
+          </w:tcPr>
+          <w:p/>
+        </w:tc>
+        <w:tc>
+          <w:tcPr>
+            <w:tcW w:w="1260" w:type="dxa"/>
+          </w:tcPr>
+          <w:p/>
+        </w:tc>
+        <w:tc>
+          <w:tcPr>
+            <w:tcW w:w="1530" w:type="dxa"/>
+          </w:tcPr>
+          <w:p/>
+        </w:tc>
+        <w:tc>
+          <w:tcPr>
+            <w:tcW w:w="1662" w:type="dxa"/>
+          </w:tcPr>
+          <w:p/>
+        </w:tc>
+        <w:tc>
+          <w:tcPr>
+            <w:tcW w:w="1663" w:type="dxa"/>
+          </w:tcPr>
+          <w:p/>
+        </w:tc>
+        <w:tc>
+          <w:tcPr>
+            <w:tcW w:w="1620" w:type="dxa"/>
+          </w:tcPr>
+          <w:p/>
+        </w:tc>
+      </w:tr>
+    </w:tbl>
+    <w:p/>
+    <w:p/>
+    <w:p/>
+    <w:p>
+      <w:r>
+        <w:t>Parking space</w:t>
+      </w:r>
+    </w:p>
+    <w:tbl>
+      <w:tblPr>
+        <w:tblStyle w:val="TableGrid"/>
+        <w:tblW w:w="0" w:type="auto"/>
+        <w:tblLook w:val="04A0" w:firstRow="1" w:lastRow="0" w:firstColumn="1" w:lastColumn="0" w:noHBand="0" w:noVBand="1"/>
+      </w:tblPr>
+      <w:tblGrid>
+        <w:gridCol w:w="1615"/>
+        <w:gridCol w:w="1260"/>
+        <w:gridCol w:w="1530"/>
+        <w:gridCol w:w="1662"/>
+        <w:gridCol w:w="1663"/>
+        <w:gridCol w:w="1620"/>
+      </w:tblGrid>
+      <w:tr>
+        <w:tc>
+          <w:tcPr>
+            <w:tcW w:w="1615" w:type="dxa"/>
+          </w:tcPr>
+          <w:p>
+            <w:r>
+              <w:t>Description</w:t>
+            </w:r>
+          </w:p>
+        </w:tc>
+        <w:tc>
+          <w:tcPr>
+            <w:tcW w:w="1260" w:type="dxa"/>
+          </w:tcPr>
+          <w:p>
+            <w:r>
+              <w:t>method</w:t>
+            </w:r>
+          </w:p>
+        </w:tc>
+        <w:tc>
+          <w:tcPr>
+            <w:tcW w:w="1530" w:type="dxa"/>
+          </w:tcPr>
+          <w:p>
+            <w:r>
+              <w:t>Uri</w:t>
+            </w:r>
+          </w:p>
+        </w:tc>
+        <w:tc>
+          <w:tcPr>
+            <w:tcW w:w="1662" w:type="dxa"/>
+          </w:tcPr>
+          <w:p>
+            <w:r>
+              <w:t>header</w:t>
+            </w:r>
+          </w:p>
+        </w:tc>
+        <w:tc>
+          <w:tcPr>
+            <w:tcW w:w="1663" w:type="dxa"/>
+          </w:tcPr>
+          <w:p>
+            <w:r>
+              <w:t>body</w:t>
+            </w:r>
+          </w:p>
+        </w:tc>
+        <w:tc>
+          <w:tcPr>
+            <w:tcW w:w="1620" w:type="dxa"/>
+          </w:tcPr>
+          <w:p>
+            <w:r>
+              <w:t>Code 200 response</w:t>
+            </w:r>
+          </w:p>
+        </w:tc>
+      </w:tr>
+      <w:tr>
+        <w:tc>
+          <w:tcPr>
+            <w:tcW w:w="1615" w:type="dxa"/>
+          </w:tcPr>
+          <w:p>
+            <w:r>
+              <w:t>User cleared a parking space</w:t>
+            </w:r>
+          </w:p>
+        </w:tc>
+        <w:tc>
+          <w:tcPr>
+            <w:tcW w:w="1260" w:type="dxa"/>
+          </w:tcPr>
+          <w:p>
+            <w:r>
+              <w:t>POST</w:t>
+            </w:r>
+          </w:p>
+        </w:tc>
+        <w:tc>
+          <w:tcPr>
+            <w:tcW w:w="1530" w:type="dxa"/>
+          </w:tcPr>
+          <w:p>
+            <w:r>
+              <w:t>/</w:t>
+            </w:r>
+            <w:proofErr w:type="spellStart"/>
+            <w:r>
+              <w:t>parkingSpace</w:t>
+            </w:r>
+            <w:proofErr w:type="spellEnd"/>
+          </w:p>
+        </w:tc>
+        <w:tc>
+          <w:tcPr>
+            <w:tcW w:w="1662" w:type="dxa"/>
+          </w:tcPr>
+          <w:p/>
+        </w:tc>
+        <w:tc>
+          <w:tcPr>
+            <w:tcW w:w="1663" w:type="dxa"/>
+          </w:tcPr>
+          <w:p>
+            <w:r>
+              <w:t>{</w:t>
+            </w:r>
+            <w:r>
+              <w:t xml:space="preserve">longitude, </w:t>
+            </w:r>
+            <w:r>
+              <w:t>latitude</w:t>
+            </w:r>
+            <w:r>
+              <w:t>}</w:t>
+            </w:r>
+          </w:p>
+        </w:tc>
+        <w:tc>
+          <w:tcPr>
+            <w:tcW w:w="1620" w:type="dxa"/>
+          </w:tcPr>
+          <w:p/>
+        </w:tc>
+      </w:tr>
+      <w:tr>
+        <w:tc>
+          <w:tcPr>
+            <w:tcW w:w="1615" w:type="dxa"/>
+          </w:tcPr>
+          <w:p>
+            <w:r>
+              <w:t>User took parking space</w:t>
+            </w:r>
+            <w:r>
+              <w:t xml:space="preserve"> by coordinates</w:t>
+            </w:r>
+          </w:p>
+        </w:tc>
+        <w:tc>
+          <w:tcPr>
+            <w:tcW w:w="1260" w:type="dxa"/>
+          </w:tcPr>
+          <w:p>
+            <w:r>
+              <w:t>DELETE</w:t>
+            </w:r>
+          </w:p>
+        </w:tc>
+        <w:tc>
+          <w:tcPr>
+            <w:tcW w:w="1530" w:type="dxa"/>
+          </w:tcPr>
+          <w:p>
+            <w:r>
+              <w:t>/</w:t>
+            </w:r>
+            <w:proofErr w:type="spellStart"/>
+            <w:r>
+              <w:t>parkingSpace</w:t>
+            </w:r>
+            <w:proofErr w:type="spellEnd"/>
+          </w:p>
+        </w:tc>
+        <w:tc>
+          <w:tcPr>
+            <w:tcW w:w="1662" w:type="dxa"/>
+          </w:tcPr>
+          <w:p/>
+        </w:tc>
+        <w:tc>
+          <w:tcPr>
+            <w:tcW w:w="1663" w:type="dxa"/>
+          </w:tcPr>
+          <w:p>
+            <w:r>
+              <w:t xml:space="preserve">{longitude, </w:t>
+            </w:r>
+            <w:r>
+              <w:t>latitude</w:t>
+            </w:r>
+            <w:r>
+              <w:t>}</w:t>
+            </w:r>
+            <w:bookmarkStart w:id="0" w:name="_GoBack"/>
+            <w:bookmarkEnd w:id="0"/>
+          </w:p>
+        </w:tc>
+        <w:tc>
+          <w:tcPr>
+            <w:tcW w:w="1620" w:type="dxa"/>
+          </w:tcPr>
+          <w:p/>
+        </w:tc>
+      </w:tr>
+      <w:tr>
+        <w:tc>
+          <w:tcPr>
+            <w:tcW w:w="1615" w:type="dxa"/>
+          </w:tcPr>
+          <w:p/>
+        </w:tc>
+        <w:tc>
+          <w:tcPr>
+            <w:tcW w:w="1260" w:type="dxa"/>
+          </w:tcPr>
+          <w:p/>
+        </w:tc>
+        <w:tc>
+          <w:tcPr>
+            <w:tcW w:w="1530" w:type="dxa"/>
+          </w:tcPr>
+          <w:p/>
+        </w:tc>
+        <w:tc>
+          <w:tcPr>
+            <w:tcW w:w="1662" w:type="dxa"/>
+          </w:tcPr>
+          <w:p/>
+        </w:tc>
+        <w:tc>
+          <w:tcPr>
+            <w:tcW w:w="1663" w:type="dxa"/>
+          </w:tcPr>
+          <w:p/>
+        </w:tc>
+        <w:tc>
+          <w:tcPr>
+            <w:tcW w:w="1620" w:type="dxa"/>
+          </w:tcPr>
+          <w:p/>
+        </w:tc>
+      </w:tr>
+      <w:tr>
+        <w:tc>
+          <w:tcPr>
+            <w:tcW w:w="1615" w:type="dxa"/>
+          </w:tcPr>
+          <w:p/>
+        </w:tc>
+        <w:tc>
+          <w:tcPr>
+            <w:tcW w:w="1260" w:type="dxa"/>
+          </w:tcPr>
+          <w:p/>
+        </w:tc>
+        <w:tc>
+          <w:tcPr>
+            <w:tcW w:w="1530" w:type="dxa"/>
+          </w:tcPr>
+          <w:p/>
+        </w:tc>
+        <w:tc>
+          <w:tcPr>
+            <w:tcW w:w="1662" w:type="dxa"/>
+          </w:tcPr>
+          <w:p/>
+        </w:tc>
+        <w:tc>
+          <w:tcPr>
+            <w:tcW w:w="1663" w:type="dxa"/>
+          </w:tcPr>
+          <w:p/>
+        </w:tc>
+        <w:tc>
+          <w:tcPr>
+            <w:tcW w:w="1620" w:type="dxa"/>
+          </w:tcPr>
+          <w:p/>
+        </w:tc>
+      </w:tr>
+      <w:tr>
+        <w:tc>
+          <w:tcPr>
+            <w:tcW w:w="1615" w:type="dxa"/>
+          </w:tcPr>
+          <w:p/>
+        </w:tc>
+        <w:tc>
+          <w:tcPr>
+            <w:tcW w:w="1260" w:type="dxa"/>
+          </w:tcPr>
+          <w:p/>
+        </w:tc>
+        <w:tc>
+          <w:tcPr>
+            <w:tcW w:w="1530" w:type="dxa"/>
+          </w:tcPr>
+          <w:p/>
+        </w:tc>
+        <w:tc>
+          <w:tcPr>
+            <w:tcW w:w="1662" w:type="dxa"/>
+          </w:tcPr>
+          <w:p/>
+        </w:tc>
+        <w:tc>
+          <w:tcPr>
+            <w:tcW w:w="1663" w:type="dxa"/>
+          </w:tcPr>
+          <w:p/>
+        </w:tc>
+        <w:tc>
+          <w:tcPr>
+            <w:tcW w:w="1620" w:type="dxa"/>
+          </w:tcPr>
+          <w:p/>
+        </w:tc>
+      </w:tr>
+      <w:tr>
+        <w:tc>
+          <w:tcPr>
+            <w:tcW w:w="1615" w:type="dxa"/>
+          </w:tcPr>
+          <w:p/>
+        </w:tc>
+        <w:tc>
+          <w:tcPr>
+            <w:tcW w:w="1260" w:type="dxa"/>
+          </w:tcPr>
+          <w:p/>
+        </w:tc>
+        <w:tc>
+          <w:tcPr>
+            <w:tcW w:w="1530" w:type="dxa"/>
+          </w:tcPr>
+          <w:p/>
+        </w:tc>
+        <w:tc>
+          <w:tcPr>
+            <w:tcW w:w="1662" w:type="dxa"/>
+          </w:tcPr>
+          <w:p/>
+        </w:tc>
+        <w:tc>
+          <w:tcPr>
+            <w:tcW w:w="1663" w:type="dxa"/>
+          </w:tcPr>
+          <w:p/>
+        </w:tc>
+        <w:tc>
+          <w:tcPr>
+            <w:tcW w:w="1620" w:type="dxa"/>
+          </w:tcPr>
+          <w:p/>
+        </w:tc>
+      </w:tr>
+    </w:tbl>
+    <w:p/>
+    <w:p/>
+    <w:p/>
+    <w:p>
+      <w:r>
+        <w:t>Questions:</w:t>
+      </w:r>
+    </w:p>
+    <w:p>
+      <w:pPr>
+        <w:pStyle w:val="ListParagraph"/>
+        <w:numPr>
+          <w:ilvl w:val="0"/>
+          <w:numId w:val="1"/>
+        </w:numPr>
+      </w:pPr>
+      <w:r>
+        <w:t>Should the users be registered? What privileges will they get once registered?</w:t>
+      </w:r>
+    </w:p>
+    <w:p>
+      <w:pPr>
+        <w:pStyle w:val="ListParagraph"/>
+        <w:numPr>
+          <w:ilvl w:val="0"/>
+          <w:numId w:val="1"/>
+        </w:numPr>
+      </w:pPr>
+      <w:r>
+        <w:t xml:space="preserve">What about the accuracy of the parking space? User A published available parking on {long, </w:t>
+      </w:r>
+      <w:proofErr w:type="spellStart"/>
+      <w:r>
+        <w:t>lat</w:t>
+      </w:r>
+      <w:proofErr w:type="spellEnd"/>
+      <w:r>
+        <w:t xml:space="preserve">} and user B reported that he took it with the location </w:t>
+      </w:r>
+      <w:proofErr w:type="gramStart"/>
+      <w:r>
+        <w:t xml:space="preserve">of </w:t>
+      </w:r>
+      <w:proofErr w:type="gramEnd"/>
+      <m:oMath>
+        <m:r>
+          <w:rPr>
+            <w:rFonts w:ascii="Cambria Math" w:hAnsi="Cambria Math"/>
+          </w:rPr>
+          <m:t>{long+ϵ, lat+</m:t>
+        </m:r>
+        <m:r>
+          <w:rPr>
+            <w:rFonts w:ascii="Cambria Math" w:hAnsi="Cambria Math"/>
+          </w:rPr>
+          <m:t>ϵ</m:t>
+        </m:r>
+        <m:r>
+          <w:rPr>
+            <w:rFonts w:ascii="Cambria Math" w:hAnsi="Cambria Math"/>
+          </w:rPr>
+          <m:t>}</m:t>
+        </m:r>
+      </m:oMath>
+      <w:r>
+        <w:rPr>
+          <w:rFonts w:eastAsiaTheme="minorEastAsia"/>
+        </w:rPr>
+        <w:t xml:space="preserve">. </w:t>
+      </w:r>
+    </w:p>
+    <w:p>
+      <w:pPr>
+        <w:pStyle w:val="ListParagraph"/>
+        <w:numPr>
+          <w:ilvl w:val="1"/>
+          <w:numId w:val="1"/>
+        </w:numPr>
+      </w:pPr>
+      <w:r>
+        <w:lastRenderedPageBreak/>
+        <w:t>A more direct question – how do we catalog the parking spaces? By coordinates? Or should there be additional identifying data?</w:t>
+      </w:r>
+    </w:p>
+    <w:p>
+      <w:pPr>
+        <w:pStyle w:val="ListParagraph"/>
+        <w:numPr>
+          <w:ilvl w:val="0"/>
+          <w:numId w:val="1"/>
+        </w:numPr>
+      </w:pPr>
     </w:p>
     <w:sectPr>
       <w:pgSz w:w="12240" w:h="15840"/>
@@ -14,6 +940,127 @@
     </w:sectPr>
   </w:body>
 </w:document>
+</file>
+
+<file path=word/numbering.xml><?xml version="1.0" encoding="utf-8"?>
+<w:numbering xmlns:wpc="http://schemas.microsoft.com/office/word/2010/wordprocessingCanvas" xmlns:mc="http://schemas.openxmlformats.org/markup-compatibility/2006" xmlns:o="urn:schemas-microsoft-com:office:office" xmlns:r="http://schemas.openxmlformats.org/officeDocument/2006/relationships" xmlns:m="http://schemas.openxmlformats.org/officeDocument/2006/math" xmlns:v="urn:schemas-microsoft-com:vml" xmlns:wp14="http://schemas.microsoft.com/office/word/2010/wordprocessingDrawing" xmlns:wp="http://schemas.openxmlformats.org/drawingml/2006/wordprocessingDrawing" xmlns:w10="urn:schemas-microsoft-com:office:word" xmlns:w="http://schemas.openxmlformats.org/wordprocessingml/2006/main" xmlns:w14="http://schemas.microsoft.com/office/word/2010/wordml" xmlns:w15="http://schemas.microsoft.com/office/word/2012/wordml" xmlns:wpg="http://schemas.microsoft.com/office/word/2010/wordprocessingGroup" xmlns:wpi="http://schemas.microsoft.com/office/word/2010/wordprocessingInk" xmlns:wne="http://schemas.microsoft.com/office/word/2006/wordml" xmlns:wps="http://schemas.microsoft.com/office/word/2010/wordprocessingShape" mc:Ignorable="w14 w15 wp14">
+  <w:abstractNum w:abstractNumId="0" w15:restartNumberingAfterBreak="0">
+    <w:nsid w:val="50CA0DA9"/>
+    <w:multiLevelType w:val="hybridMultilevel"/>
+    <w:tmpl w:val="19925DA2"/>
+    <w:lvl w:ilvl="0" w:tplc="0409000F">
+      <w:start w:val="1"/>
+      <w:numFmt w:val="decimal"/>
+      <w:lvlText w:val="%1."/>
+      <w:lvlJc w:val="left"/>
+      <w:pPr>
+        <w:ind w:left="720" w:hanging="360"/>
+      </w:pPr>
+      <w:rPr>
+        <w:rFonts w:hint="default"/>
+      </w:rPr>
+    </w:lvl>
+    <w:lvl w:ilvl="1" w:tplc="04090003">
+      <w:start w:val="1"/>
+      <w:numFmt w:val="bullet"/>
+      <w:lvlText w:val="o"/>
+      <w:lvlJc w:val="left"/>
+      <w:pPr>
+        <w:ind w:left="1440" w:hanging="360"/>
+      </w:pPr>
+      <w:rPr>
+        <w:rFonts w:ascii="Courier New" w:hAnsi="Courier New" w:cs="Courier New" w:hint="default"/>
+      </w:rPr>
+    </w:lvl>
+    <w:lvl w:ilvl="2" w:tplc="04090005" w:tentative="1">
+      <w:start w:val="1"/>
+      <w:numFmt w:val="bullet"/>
+      <w:lvlText w:val=""/>
+      <w:lvlJc w:val="left"/>
+      <w:pPr>
+        <w:ind w:left="2160" w:hanging="360"/>
+      </w:pPr>
+      <w:rPr>
+        <w:rFonts w:ascii="Wingdings" w:hAnsi="Wingdings" w:hint="default"/>
+      </w:rPr>
+    </w:lvl>
+    <w:lvl w:ilvl="3" w:tplc="04090001" w:tentative="1">
+      <w:start w:val="1"/>
+      <w:numFmt w:val="bullet"/>
+      <w:lvlText w:val=""/>
+      <w:lvlJc w:val="left"/>
+      <w:pPr>
+        <w:ind w:left="2880" w:hanging="360"/>
+      </w:pPr>
+      <w:rPr>
+        <w:rFonts w:ascii="Symbol" w:hAnsi="Symbol" w:hint="default"/>
+      </w:rPr>
+    </w:lvl>
+    <w:lvl w:ilvl="4" w:tplc="04090003" w:tentative="1">
+      <w:start w:val="1"/>
+      <w:numFmt w:val="bullet"/>
+      <w:lvlText w:val="o"/>
+      <w:lvlJc w:val="left"/>
+      <w:pPr>
+        <w:ind w:left="3600" w:hanging="360"/>
+      </w:pPr>
+      <w:rPr>
+        <w:rFonts w:ascii="Courier New" w:hAnsi="Courier New" w:cs="Courier New" w:hint="default"/>
+      </w:rPr>
+    </w:lvl>
+    <w:lvl w:ilvl="5" w:tplc="04090005" w:tentative="1">
+      <w:start w:val="1"/>
+      <w:numFmt w:val="bullet"/>
+      <w:lvlText w:val=""/>
+      <w:lvlJc w:val="left"/>
+      <w:pPr>
+        <w:ind w:left="4320" w:hanging="360"/>
+      </w:pPr>
+      <w:rPr>
+        <w:rFonts w:ascii="Wingdings" w:hAnsi="Wingdings" w:hint="default"/>
+      </w:rPr>
+    </w:lvl>
+    <w:lvl w:ilvl="6" w:tplc="04090001" w:tentative="1">
+      <w:start w:val="1"/>
+      <w:numFmt w:val="bullet"/>
+      <w:lvlText w:val=""/>
+      <w:lvlJc w:val="left"/>
+      <w:pPr>
+        <w:ind w:left="5040" w:hanging="360"/>
+      </w:pPr>
+      <w:rPr>
+        <w:rFonts w:ascii="Symbol" w:hAnsi="Symbol" w:hint="default"/>
+      </w:rPr>
+    </w:lvl>
+    <w:lvl w:ilvl="7" w:tplc="04090003" w:tentative="1">
+      <w:start w:val="1"/>
+      <w:numFmt w:val="bullet"/>
+      <w:lvlText w:val="o"/>
+      <w:lvlJc w:val="left"/>
+      <w:pPr>
+        <w:ind w:left="5760" w:hanging="360"/>
+      </w:pPr>
+      <w:rPr>
+        <w:rFonts w:ascii="Courier New" w:hAnsi="Courier New" w:cs="Courier New" w:hint="default"/>
+      </w:rPr>
+    </w:lvl>
+    <w:lvl w:ilvl="8" w:tplc="04090005" w:tentative="1">
+      <w:start w:val="1"/>
+      <w:numFmt w:val="bullet"/>
+      <w:lvlText w:val=""/>
+      <w:lvlJc w:val="left"/>
+      <w:pPr>
+        <w:ind w:left="6480" w:hanging="360"/>
+      </w:pPr>
+      <w:rPr>
+        <w:rFonts w:ascii="Wingdings" w:hAnsi="Wingdings" w:hint="default"/>
+      </w:rPr>
+    </w:lvl>
+  </w:abstractNum>
+  <w:num w:numId="1">
+    <w:abstractNumId w:val="0"/>
+  </w:num>
+</w:numbering>
 </file>
 
 <file path=word/styles.xml><?xml version="1.0" encoding="utf-8"?>
@@ -437,6 +1484,46 @@
     <w:semiHidden/>
     <w:unhideWhenUsed/>
   </w:style>
+  <w:style w:type="table" w:styleId="TableGrid">
+    <w:name w:val="Table Grid"/>
+    <w:basedOn w:val="TableNormal"/>
+    <w:uiPriority w:val="39"/>
+    <w:rsid w:val="00D1509C"/>
+    <w:pPr>
+      <w:spacing w:after="0" w:line="240" w:lineRule="auto"/>
+    </w:pPr>
+    <w:tblPr>
+      <w:tblBorders>
+        <w:top w:val="single" w:sz="4" w:space="0" w:color="auto"/>
+        <w:left w:val="single" w:sz="4" w:space="0" w:color="auto"/>
+        <w:bottom w:val="single" w:sz="4" w:space="0" w:color="auto"/>
+        <w:right w:val="single" w:sz="4" w:space="0" w:color="auto"/>
+        <w:insideH w:val="single" w:sz="4" w:space="0" w:color="auto"/>
+        <w:insideV w:val="single" w:sz="4" w:space="0" w:color="auto"/>
+      </w:tblBorders>
+    </w:tblPr>
+  </w:style>
+  <w:style w:type="paragraph" w:styleId="ListParagraph">
+    <w:name w:val="List Paragraph"/>
+    <w:basedOn w:val="Normal"/>
+    <w:uiPriority w:val="34"/>
+    <w:qFormat/>
+    <w:rsid w:val="007D6CBA"/>
+    <w:pPr>
+      <w:ind w:left="720"/>
+      <w:contextualSpacing/>
+    </w:pPr>
+  </w:style>
+  <w:style w:type="character" w:styleId="PlaceholderText">
+    <w:name w:val="Placeholder Text"/>
+    <w:basedOn w:val="DefaultParagraphFont"/>
+    <w:uiPriority w:val="99"/>
+    <w:semiHidden/>
+    <w:rsid w:val="007D6CBA"/>
+    <w:rPr>
+      <w:color w:val="808080"/>
+    </w:rPr>
+  </w:style>
 </w:styles>
 </file>
 

</xml_diff>

<commit_message>
added test data and a test for parking spaces API
</commit_message>
<xml_diff>
--- a/doc/server API.docx
+++ b/doc/server API.docx
@@ -379,10 +379,7 @@
           </w:p>
           <w:p>
             <w:r>
-              <w:t>user object</w:t>
-            </w:r>
-            <w:r>
-              <w:t xml:space="preserve"> </w:t>
+              <w:t xml:space="preserve">user object </w:t>
             </w:r>
           </w:p>
         </w:tc>
@@ -479,17 +476,17 @@
         <w:tblLook w:val="04A0" w:firstRow="1" w:lastRow="0" w:firstColumn="1" w:lastColumn="0" w:noHBand="0" w:noVBand="1"/>
       </w:tblPr>
       <w:tblGrid>
-        <w:gridCol w:w="1615"/>
-        <w:gridCol w:w="1260"/>
-        <w:gridCol w:w="1530"/>
-        <w:gridCol w:w="1662"/>
-        <w:gridCol w:w="1663"/>
-        <w:gridCol w:w="1620"/>
+        <w:gridCol w:w="1605"/>
+        <w:gridCol w:w="1249"/>
+        <w:gridCol w:w="1641"/>
+        <w:gridCol w:w="1574"/>
+        <w:gridCol w:w="1680"/>
+        <w:gridCol w:w="1601"/>
       </w:tblGrid>
       <w:tr>
         <w:tc>
           <w:tcPr>
-            <w:tcW w:w="1615" w:type="dxa"/>
+            <w:tcW w:w="1605" w:type="dxa"/>
           </w:tcPr>
           <w:p>
             <w:r>
@@ -499,7 +496,7 @@
         </w:tc>
         <w:tc>
           <w:tcPr>
-            <w:tcW w:w="1260" w:type="dxa"/>
+            <w:tcW w:w="1249" w:type="dxa"/>
           </w:tcPr>
           <w:p>
             <w:r>
@@ -509,7 +506,7 @@
         </w:tc>
         <w:tc>
           <w:tcPr>
-            <w:tcW w:w="1530" w:type="dxa"/>
+            <w:tcW w:w="1641" w:type="dxa"/>
           </w:tcPr>
           <w:p>
             <w:r>
@@ -519,7 +516,7 @@
         </w:tc>
         <w:tc>
           <w:tcPr>
-            <w:tcW w:w="1662" w:type="dxa"/>
+            <w:tcW w:w="1574" w:type="dxa"/>
           </w:tcPr>
           <w:p>
             <w:r>
@@ -529,7 +526,7 @@
         </w:tc>
         <w:tc>
           <w:tcPr>
-            <w:tcW w:w="1663" w:type="dxa"/>
+            <w:tcW w:w="1680" w:type="dxa"/>
           </w:tcPr>
           <w:p>
             <w:r>
@@ -539,7 +536,7 @@
         </w:tc>
         <w:tc>
           <w:tcPr>
-            <w:tcW w:w="1620" w:type="dxa"/>
+            <w:tcW w:w="1601" w:type="dxa"/>
           </w:tcPr>
           <w:p>
             <w:r>
@@ -551,7 +548,7 @@
       <w:tr>
         <w:tc>
           <w:tcPr>
-            <w:tcW w:w="1615" w:type="dxa"/>
+            <w:tcW w:w="1605" w:type="dxa"/>
           </w:tcPr>
           <w:p>
             <w:r>
@@ -561,7 +558,7 @@
         </w:tc>
         <w:tc>
           <w:tcPr>
-            <w:tcW w:w="1260" w:type="dxa"/>
+            <w:tcW w:w="1249" w:type="dxa"/>
           </w:tcPr>
           <w:p>
             <w:r>
@@ -571,7 +568,7 @@
         </w:tc>
         <w:tc>
           <w:tcPr>
-            <w:tcW w:w="1530" w:type="dxa"/>
+            <w:tcW w:w="1641" w:type="dxa"/>
           </w:tcPr>
           <w:p>
             <w:r>
@@ -581,18 +578,21 @@
             <w:r>
               <w:t>parkingSpace</w:t>
             </w:r>
+            <w:r>
+              <w:t>s</w:t>
+            </w:r>
             <w:proofErr w:type="spellEnd"/>
           </w:p>
         </w:tc>
         <w:tc>
           <w:tcPr>
-            <w:tcW w:w="1662" w:type="dxa"/>
-          </w:tcPr>
-          <w:p/>
-        </w:tc>
-        <w:tc>
-          <w:tcPr>
-            <w:tcW w:w="1663" w:type="dxa"/>
+            <w:tcW w:w="1574" w:type="dxa"/>
+          </w:tcPr>
+          <w:p/>
+        </w:tc>
+        <w:tc>
+          <w:tcPr>
+            <w:tcW w:w="1680" w:type="dxa"/>
           </w:tcPr>
           <w:p>
             <w:r>
@@ -611,7 +611,7 @@
         </w:tc>
         <w:tc>
           <w:tcPr>
-            <w:tcW w:w="1620" w:type="dxa"/>
+            <w:tcW w:w="1601" w:type="dxa"/>
           </w:tcPr>
           <w:p/>
         </w:tc>
@@ -619,7 +619,7 @@
       <w:tr>
         <w:tc>
           <w:tcPr>
-            <w:tcW w:w="1615" w:type="dxa"/>
+            <w:tcW w:w="1605" w:type="dxa"/>
           </w:tcPr>
           <w:p>
             <w:r>
@@ -632,7 +632,7 @@
         </w:tc>
         <w:tc>
           <w:tcPr>
-            <w:tcW w:w="1260" w:type="dxa"/>
+            <w:tcW w:w="1249" w:type="dxa"/>
           </w:tcPr>
           <w:p>
             <w:r>
@@ -642,7 +642,7 @@
         </w:tc>
         <w:tc>
           <w:tcPr>
-            <w:tcW w:w="1530" w:type="dxa"/>
+            <w:tcW w:w="1641" w:type="dxa"/>
           </w:tcPr>
           <w:p>
             <w:r>
@@ -650,20 +650,20 @@
             </w:r>
             <w:proofErr w:type="spellStart"/>
             <w:r>
-              <w:t>parkingSpace</w:t>
+              <w:t>parkingSpaces</w:t>
             </w:r>
             <w:proofErr w:type="spellEnd"/>
           </w:p>
         </w:tc>
         <w:tc>
           <w:tcPr>
-            <w:tcW w:w="1662" w:type="dxa"/>
-          </w:tcPr>
-          <w:p/>
-        </w:tc>
-        <w:tc>
-          <w:tcPr>
-            <w:tcW w:w="1663" w:type="dxa"/>
+            <w:tcW w:w="1574" w:type="dxa"/>
+          </w:tcPr>
+          <w:p/>
+        </w:tc>
+        <w:tc>
+          <w:tcPr>
+            <w:tcW w:w="1680" w:type="dxa"/>
           </w:tcPr>
           <w:p>
             <w:r>
@@ -673,15 +673,19 @@
               <w:t>latitude</w:t>
             </w:r>
             <w:r>
+              <w:t>, id</w:t>
+            </w:r>
+            <w:r>
               <w:t>}</w:t>
             </w:r>
-            <w:bookmarkStart w:id="0" w:name="_GoBack"/>
-            <w:bookmarkEnd w:id="0"/>
-          </w:p>
-        </w:tc>
-        <w:tc>
-          <w:tcPr>
-            <w:tcW w:w="1620" w:type="dxa"/>
+            <w:r>
+              <w:t>//coordinates or id</w:t>
+            </w:r>
+          </w:p>
+        </w:tc>
+        <w:tc>
+          <w:tcPr>
+            <w:tcW w:w="1601" w:type="dxa"/>
           </w:tcPr>
           <w:p/>
         </w:tc>
@@ -689,37 +693,75 @@
       <w:tr>
         <w:tc>
           <w:tcPr>
-            <w:tcW w:w="1615" w:type="dxa"/>
-          </w:tcPr>
-          <w:p/>
-        </w:tc>
-        <w:tc>
-          <w:tcPr>
-            <w:tcW w:w="1260" w:type="dxa"/>
-          </w:tcPr>
-          <w:p/>
-        </w:tc>
-        <w:tc>
-          <w:tcPr>
-            <w:tcW w:w="1530" w:type="dxa"/>
-          </w:tcPr>
-          <w:p/>
-        </w:tc>
-        <w:tc>
-          <w:tcPr>
-            <w:tcW w:w="1662" w:type="dxa"/>
-          </w:tcPr>
-          <w:p/>
-        </w:tc>
-        <w:tc>
-          <w:tcPr>
-            <w:tcW w:w="1663" w:type="dxa"/>
-          </w:tcPr>
-          <w:p/>
-        </w:tc>
-        <w:tc>
-          <w:tcPr>
-            <w:tcW w:w="1620" w:type="dxa"/>
+            <w:tcW w:w="1605" w:type="dxa"/>
+          </w:tcPr>
+          <w:p>
+            <w:r>
+              <w:t>User looking for a parking space – sends his coordinates</w:t>
+            </w:r>
+          </w:p>
+          <w:p>
+            <w:r>
+              <w:t xml:space="preserve">And receives </w:t>
+            </w:r>
+          </w:p>
+        </w:tc>
+        <w:tc>
+          <w:tcPr>
+            <w:tcW w:w="1249" w:type="dxa"/>
+          </w:tcPr>
+          <w:p>
+            <w:r>
+              <w:t>GET</w:t>
+            </w:r>
+          </w:p>
+        </w:tc>
+        <w:tc>
+          <w:tcPr>
+            <w:tcW w:w="1641" w:type="dxa"/>
+          </w:tcPr>
+          <w:p>
+            <w:r>
+              <w:t>/</w:t>
+            </w:r>
+            <w:proofErr w:type="spellStart"/>
+            <w:r>
+              <w:t>parkingSpaces</w:t>
+            </w:r>
+            <w:proofErr w:type="spellEnd"/>
+          </w:p>
+        </w:tc>
+        <w:tc>
+          <w:tcPr>
+            <w:tcW w:w="1574" w:type="dxa"/>
+          </w:tcPr>
+          <w:p/>
+        </w:tc>
+        <w:tc>
+          <w:tcPr>
+            <w:tcW w:w="1680" w:type="dxa"/>
+          </w:tcPr>
+          <w:p>
+            <w:r>
+              <w:t xml:space="preserve">{longitude, </w:t>
+            </w:r>
+            <w:r>
+              <w:t>latitude</w:t>
+            </w:r>
+            <w:r>
+              <w:t>, desired distance</w:t>
+            </w:r>
+            <w:r>
+              <w:t>}</w:t>
+            </w:r>
+            <w:r>
+              <w:t xml:space="preserve"> </w:t>
+            </w:r>
+          </w:p>
+        </w:tc>
+        <w:tc>
+          <w:tcPr>
+            <w:tcW w:w="1601" w:type="dxa"/>
           </w:tcPr>
           <w:p/>
         </w:tc>
@@ -727,37 +769,37 @@
       <w:tr>
         <w:tc>
           <w:tcPr>
-            <w:tcW w:w="1615" w:type="dxa"/>
-          </w:tcPr>
-          <w:p/>
-        </w:tc>
-        <w:tc>
-          <w:tcPr>
-            <w:tcW w:w="1260" w:type="dxa"/>
-          </w:tcPr>
-          <w:p/>
-        </w:tc>
-        <w:tc>
-          <w:tcPr>
-            <w:tcW w:w="1530" w:type="dxa"/>
-          </w:tcPr>
-          <w:p/>
-        </w:tc>
-        <w:tc>
-          <w:tcPr>
-            <w:tcW w:w="1662" w:type="dxa"/>
-          </w:tcPr>
-          <w:p/>
-        </w:tc>
-        <w:tc>
-          <w:tcPr>
-            <w:tcW w:w="1663" w:type="dxa"/>
-          </w:tcPr>
-          <w:p/>
-        </w:tc>
-        <w:tc>
-          <w:tcPr>
-            <w:tcW w:w="1620" w:type="dxa"/>
+            <w:tcW w:w="1605" w:type="dxa"/>
+          </w:tcPr>
+          <w:p/>
+        </w:tc>
+        <w:tc>
+          <w:tcPr>
+            <w:tcW w:w="1249" w:type="dxa"/>
+          </w:tcPr>
+          <w:p/>
+        </w:tc>
+        <w:tc>
+          <w:tcPr>
+            <w:tcW w:w="1641" w:type="dxa"/>
+          </w:tcPr>
+          <w:p/>
+        </w:tc>
+        <w:tc>
+          <w:tcPr>
+            <w:tcW w:w="1574" w:type="dxa"/>
+          </w:tcPr>
+          <w:p/>
+        </w:tc>
+        <w:tc>
+          <w:tcPr>
+            <w:tcW w:w="1680" w:type="dxa"/>
+          </w:tcPr>
+          <w:p/>
+        </w:tc>
+        <w:tc>
+          <w:tcPr>
+            <w:tcW w:w="1601" w:type="dxa"/>
           </w:tcPr>
           <w:p/>
         </w:tc>
@@ -765,37 +807,37 @@
       <w:tr>
         <w:tc>
           <w:tcPr>
-            <w:tcW w:w="1615" w:type="dxa"/>
-          </w:tcPr>
-          <w:p/>
-        </w:tc>
-        <w:tc>
-          <w:tcPr>
-            <w:tcW w:w="1260" w:type="dxa"/>
-          </w:tcPr>
-          <w:p/>
-        </w:tc>
-        <w:tc>
-          <w:tcPr>
-            <w:tcW w:w="1530" w:type="dxa"/>
-          </w:tcPr>
-          <w:p/>
-        </w:tc>
-        <w:tc>
-          <w:tcPr>
-            <w:tcW w:w="1662" w:type="dxa"/>
-          </w:tcPr>
-          <w:p/>
-        </w:tc>
-        <w:tc>
-          <w:tcPr>
-            <w:tcW w:w="1663" w:type="dxa"/>
-          </w:tcPr>
-          <w:p/>
-        </w:tc>
-        <w:tc>
-          <w:tcPr>
-            <w:tcW w:w="1620" w:type="dxa"/>
+            <w:tcW w:w="1605" w:type="dxa"/>
+          </w:tcPr>
+          <w:p/>
+        </w:tc>
+        <w:tc>
+          <w:tcPr>
+            <w:tcW w:w="1249" w:type="dxa"/>
+          </w:tcPr>
+          <w:p/>
+        </w:tc>
+        <w:tc>
+          <w:tcPr>
+            <w:tcW w:w="1641" w:type="dxa"/>
+          </w:tcPr>
+          <w:p/>
+        </w:tc>
+        <w:tc>
+          <w:tcPr>
+            <w:tcW w:w="1574" w:type="dxa"/>
+          </w:tcPr>
+          <w:p/>
+        </w:tc>
+        <w:tc>
+          <w:tcPr>
+            <w:tcW w:w="1680" w:type="dxa"/>
+          </w:tcPr>
+          <w:p/>
+        </w:tc>
+        <w:tc>
+          <w:tcPr>
+            <w:tcW w:w="1601" w:type="dxa"/>
           </w:tcPr>
           <w:p/>
         </w:tc>
@@ -803,37 +845,37 @@
       <w:tr>
         <w:tc>
           <w:tcPr>
-            <w:tcW w:w="1615" w:type="dxa"/>
-          </w:tcPr>
-          <w:p/>
-        </w:tc>
-        <w:tc>
-          <w:tcPr>
-            <w:tcW w:w="1260" w:type="dxa"/>
-          </w:tcPr>
-          <w:p/>
-        </w:tc>
-        <w:tc>
-          <w:tcPr>
-            <w:tcW w:w="1530" w:type="dxa"/>
-          </w:tcPr>
-          <w:p/>
-        </w:tc>
-        <w:tc>
-          <w:tcPr>
-            <w:tcW w:w="1662" w:type="dxa"/>
-          </w:tcPr>
-          <w:p/>
-        </w:tc>
-        <w:tc>
-          <w:tcPr>
-            <w:tcW w:w="1663" w:type="dxa"/>
-          </w:tcPr>
-          <w:p/>
-        </w:tc>
-        <w:tc>
-          <w:tcPr>
-            <w:tcW w:w="1620" w:type="dxa"/>
+            <w:tcW w:w="1605" w:type="dxa"/>
+          </w:tcPr>
+          <w:p/>
+        </w:tc>
+        <w:tc>
+          <w:tcPr>
+            <w:tcW w:w="1249" w:type="dxa"/>
+          </w:tcPr>
+          <w:p/>
+        </w:tc>
+        <w:tc>
+          <w:tcPr>
+            <w:tcW w:w="1641" w:type="dxa"/>
+          </w:tcPr>
+          <w:p/>
+        </w:tc>
+        <w:tc>
+          <w:tcPr>
+            <w:tcW w:w="1574" w:type="dxa"/>
+          </w:tcPr>
+          <w:p/>
+        </w:tc>
+        <w:tc>
+          <w:tcPr>
+            <w:tcW w:w="1680" w:type="dxa"/>
+          </w:tcPr>
+          <w:p/>
+        </w:tc>
+        <w:tc>
+          <w:tcPr>
+            <w:tcW w:w="1601" w:type="dxa"/>
           </w:tcPr>
           <w:p/>
         </w:tc>
@@ -856,6 +898,7 @@
         </w:numPr>
       </w:pPr>
       <w:r>
+        <w:lastRenderedPageBreak/>
         <w:t>Should the users be registered? What privileges will they get once registered?</w:t>
       </w:r>
     </w:p>
@@ -888,19 +931,7 @@
           <w:rPr>
             <w:rFonts w:ascii="Cambria Math" w:hAnsi="Cambria Math"/>
           </w:rPr>
-          <m:t>{long+ϵ, lat+</m:t>
-        </m:r>
-        <m:r>
-          <w:rPr>
-            <w:rFonts w:ascii="Cambria Math" w:hAnsi="Cambria Math"/>
-          </w:rPr>
-          <m:t>ϵ</m:t>
-        </m:r>
-        <m:r>
-          <w:rPr>
-            <w:rFonts w:ascii="Cambria Math" w:hAnsi="Cambria Math"/>
-          </w:rPr>
-          <m:t>}</m:t>
+          <m:t>{long+ϵ, lat+ϵ}</m:t>
         </m:r>
       </m:oMath>
       <w:r>
@@ -919,8 +950,19 @@
         </w:numPr>
       </w:pPr>
       <w:r>
-        <w:lastRenderedPageBreak/>
         <w:t>A more direct question – how do we catalog the parking spaces? By coordinates? Or should there be additional identifying data?</w:t>
+      </w:r>
+    </w:p>
+    <w:p>
+      <w:pPr>
+        <w:pStyle w:val="ListParagraph"/>
+        <w:numPr>
+          <w:ilvl w:val="1"/>
+          <w:numId w:val="1"/>
+        </w:numPr>
+      </w:pPr>
+      <w:r>
+        <w:t>What if we have more than one available parking space in the same location?</w:t>
       </w:r>
     </w:p>
     <w:p>
@@ -931,6 +973,8 @@
           <w:numId w:val="1"/>
         </w:numPr>
       </w:pPr>
+      <w:bookmarkStart w:id="0" w:name="_GoBack"/>
+      <w:bookmarkEnd w:id="0"/>
     </w:p>
     <w:sectPr>
       <w:pgSz w:w="12240" w:h="15840"/>

</xml_diff>

<commit_message>
aditional API calls documented + additional dependencies
</commit_message>
<xml_diff>
--- a/doc/server API.docx
+++ b/doc/server API.docx
@@ -144,13 +144,8 @@
           </w:p>
           <w:p>
             <w:r>
-              <w:t>x-</w:t>
-            </w:r>
-            <w:proofErr w:type="spellStart"/>
-            <w:r>
-              <w:t>auth</w:t>
-            </w:r>
-            <w:proofErr w:type="spellEnd"/>
+              <w:t>x-auth</w:t>
+            </w:r>
           </w:p>
           <w:p>
             <w:r>
@@ -222,13 +217,8 @@
           </w:p>
           <w:p>
             <w:r>
-              <w:t>x-</w:t>
-            </w:r>
-            <w:proofErr w:type="spellStart"/>
-            <w:r>
-              <w:t>auth</w:t>
-            </w:r>
-            <w:proofErr w:type="spellEnd"/>
+              <w:t>x-auth</w:t>
+            </w:r>
           </w:p>
           <w:p>
             <w:r>
@@ -279,13 +269,8 @@
           </w:tcPr>
           <w:p>
             <w:r>
-              <w:t>x-</w:t>
-            </w:r>
-            <w:proofErr w:type="spellStart"/>
-            <w:r>
-              <w:t>auth</w:t>
-            </w:r>
-            <w:proofErr w:type="spellEnd"/>
+              <w:t>x-auth</w:t>
+            </w:r>
           </w:p>
         </w:tc>
         <w:tc>
@@ -338,13 +323,8 @@
           </w:tcPr>
           <w:p>
             <w:r>
-              <w:t>x-</w:t>
-            </w:r>
-            <w:proofErr w:type="spellStart"/>
-            <w:r>
-              <w:t>auth</w:t>
-            </w:r>
-            <w:proofErr w:type="spellEnd"/>
+              <w:t>x-auth</w:t>
+            </w:r>
           </w:p>
         </w:tc>
         <w:tc>
@@ -364,13 +344,8 @@
           </w:p>
           <w:p>
             <w:r>
-              <w:t>x-</w:t>
-            </w:r>
-            <w:proofErr w:type="spellStart"/>
-            <w:r>
-              <w:t>auth</w:t>
-            </w:r>
-            <w:proofErr w:type="spellEnd"/>
+              <w:t>x-auth</w:t>
+            </w:r>
           </w:p>
           <w:p>
             <w:r>
@@ -476,12 +451,12 @@
         <w:tblLook w:val="04A0" w:firstRow="1" w:lastRow="0" w:firstColumn="1" w:lastColumn="0" w:noHBand="0" w:noVBand="1"/>
       </w:tblPr>
       <w:tblGrid>
-        <w:gridCol w:w="1605"/>
-        <w:gridCol w:w="1249"/>
-        <w:gridCol w:w="1641"/>
-        <w:gridCol w:w="1574"/>
-        <w:gridCol w:w="1680"/>
-        <w:gridCol w:w="1601"/>
+        <w:gridCol w:w="1586"/>
+        <w:gridCol w:w="1230"/>
+        <w:gridCol w:w="1637"/>
+        <w:gridCol w:w="1531"/>
+        <w:gridCol w:w="1799"/>
+        <w:gridCol w:w="1567"/>
       </w:tblGrid>
       <w:tr>
         <w:tc>
@@ -572,16 +547,11 @@
           </w:tcPr>
           <w:p>
             <w:r>
-              <w:t>/</w:t>
-            </w:r>
-            <w:proofErr w:type="spellStart"/>
-            <w:r>
-              <w:t>parkingSpace</w:t>
+              <w:t>/parkingSpace</w:t>
             </w:r>
             <w:r>
               <w:t>s</w:t>
             </w:r>
-            <w:proofErr w:type="spellEnd"/>
           </w:p>
         </w:tc>
         <w:tc>
@@ -599,10 +569,7 @@
               <w:t>{</w:t>
             </w:r>
             <w:r>
-              <w:t xml:space="preserve">longitude, </w:t>
-            </w:r>
-            <w:r>
-              <w:t>latitude</w:t>
+              <w:t>latitude, longitude</w:t>
             </w:r>
             <w:r>
               <w:t>}</w:t>
@@ -648,11 +615,9 @@
             <w:r>
               <w:t>/</w:t>
             </w:r>
-            <w:proofErr w:type="spellStart"/>
             <w:r>
               <w:t>parkingSpaces</w:t>
             </w:r>
-            <w:proofErr w:type="spellEnd"/>
           </w:p>
         </w:tc>
         <w:tc>
@@ -667,10 +632,10 @@
           </w:tcPr>
           <w:p>
             <w:r>
-              <w:t xml:space="preserve">{longitude, </w:t>
-            </w:r>
-            <w:r>
-              <w:t>latitude</w:t>
+              <w:t>{</w:t>
+            </w:r>
+            <w:r>
+              <w:t>latitude, longitude</w:t>
             </w:r>
             <w:r>
               <w:t>, id</w:t>
@@ -724,11 +689,9 @@
             <w:r>
               <w:t>/</w:t>
             </w:r>
-            <w:proofErr w:type="spellStart"/>
             <w:r>
               <w:t>parkingSpaces</w:t>
             </w:r>
-            <w:proofErr w:type="spellEnd"/>
           </w:p>
         </w:tc>
         <w:tc>
@@ -743,19 +706,19 @@
           </w:tcPr>
           <w:p>
             <w:r>
-              <w:t xml:space="preserve">{longitude, </w:t>
-            </w:r>
-            <w:r>
-              <w:t>latitude</w:t>
-            </w:r>
-            <w:r>
-              <w:t>, desired distance</w:t>
-            </w:r>
-            <w:r>
-              <w:t>}</w:t>
-            </w:r>
-            <w:r>
-              <w:t xml:space="preserve"> </w:t>
+              <w:t>{</w:t>
+            </w:r>
+            <w:r>
+              <w:t>latitude, longitude</w:t>
+            </w:r>
+            <w:r>
+              <w:t>, distance</w:t>
+            </w:r>
+            <w:r>
+              <w:t>(meters)</w:t>
+            </w:r>
+            <w:r>
+              <w:t xml:space="preserve">} </w:t>
             </w:r>
           </w:p>
         </w:tc>
@@ -763,7 +726,11 @@
           <w:tcPr>
             <w:tcW w:w="1601" w:type="dxa"/>
           </w:tcPr>
-          <w:p/>
+          <w:p>
+            <w:r>
+              <w:t>{data:[]}</w:t>
+            </w:r>
+          </w:p>
         </w:tc>
       </w:tr>
       <w:tr>
@@ -771,19 +738,31 @@
           <w:tcPr>
             <w:tcW w:w="1605" w:type="dxa"/>
           </w:tcPr>
-          <w:p/>
+          <w:p>
+            <w:r>
+              <w:t>User looking for a parking space – sends an address</w:t>
+            </w:r>
+          </w:p>
         </w:tc>
         <w:tc>
           <w:tcPr>
             <w:tcW w:w="1249" w:type="dxa"/>
           </w:tcPr>
-          <w:p/>
+          <w:p>
+            <w:r>
+              <w:t>GET</w:t>
+            </w:r>
+          </w:p>
         </w:tc>
         <w:tc>
           <w:tcPr>
             <w:tcW w:w="1641" w:type="dxa"/>
           </w:tcPr>
-          <w:p/>
+          <w:p>
+            <w:r>
+              <w:t>/parkingSpaces</w:t>
+            </w:r>
+          </w:p>
         </w:tc>
         <w:tc>
           <w:tcPr>
@@ -795,13 +774,27 @@
           <w:tcPr>
             <w:tcW w:w="1680" w:type="dxa"/>
           </w:tcPr>
-          <w:p/>
+          <w:p>
+            <w:r>
+              <w:t>{address, distance</w:t>
+            </w:r>
+            <w:r>
+              <w:t>(meters)</w:t>
+            </w:r>
+            <w:r>
+              <w:t>}</w:t>
+            </w:r>
+          </w:p>
         </w:tc>
         <w:tc>
           <w:tcPr>
             <w:tcW w:w="1601" w:type="dxa"/>
           </w:tcPr>
-          <w:p/>
+          <w:p>
+            <w:r>
+              <w:t>{data:[]}</w:t>
+            </w:r>
+          </w:p>
         </w:tc>
       </w:tr>
       <w:tr>
@@ -898,7 +891,6 @@
         </w:numPr>
       </w:pPr>
       <w:r>
-        <w:lastRenderedPageBreak/>
         <w:t>Should the users be registered? What privileges will they get once registered?</w:t>
       </w:r>
     </w:p>
@@ -911,21 +903,8 @@
         </w:numPr>
       </w:pPr>
       <w:r>
-        <w:t xml:space="preserve">What about the accuracy of the parking space? User A published available parking on {long, </w:t>
+        <w:t xml:space="preserve">What about the accuracy of the parking space? User A published available parking on {long, lat} and user B reported that he took it with the location of </w:t>
       </w:r>
-      <w:proofErr w:type="spellStart"/>
-      <w:r>
-        <w:t>lat</w:t>
-      </w:r>
-      <w:proofErr w:type="spellEnd"/>
-      <w:r>
-        <w:t xml:space="preserve">} and user B reported that he took it with the location </w:t>
-      </w:r>
-      <w:proofErr w:type="gramStart"/>
-      <w:r>
-        <w:t xml:space="preserve">of </w:t>
-      </w:r>
-      <w:proofErr w:type="gramEnd"/>
       <m:oMath>
         <m:r>
           <w:rPr>
@@ -965,14 +944,23 @@
         <w:t>What if we have more than one available parking space in the same location?</w:t>
       </w:r>
     </w:p>
+    <w:p/>
+    <w:p>
+      <w:r>
+        <w:t>Future tasks(gal):</w:t>
+      </w:r>
+    </w:p>
     <w:p>
       <w:pPr>
         <w:pStyle w:val="ListParagraph"/>
         <w:numPr>
           <w:ilvl w:val="0"/>
-          <w:numId w:val="1"/>
+          <w:numId w:val="3"/>
         </w:numPr>
       </w:pPr>
+      <w:r>
+        <w:t>Sort parking spaces results by distance</w:t>
+      </w:r>
       <w:bookmarkStart w:id="0" w:name="_GoBack"/>
       <w:bookmarkEnd w:id="0"/>
     </w:p>
@@ -989,6 +977,119 @@
 <file path=word/numbering.xml><?xml version="1.0" encoding="utf-8"?>
 <w:numbering xmlns:wpc="http://schemas.microsoft.com/office/word/2010/wordprocessingCanvas" xmlns:mc="http://schemas.openxmlformats.org/markup-compatibility/2006" xmlns:o="urn:schemas-microsoft-com:office:office" xmlns:r="http://schemas.openxmlformats.org/officeDocument/2006/relationships" xmlns:m="http://schemas.openxmlformats.org/officeDocument/2006/math" xmlns:v="urn:schemas-microsoft-com:vml" xmlns:wp14="http://schemas.microsoft.com/office/word/2010/wordprocessingDrawing" xmlns:wp="http://schemas.openxmlformats.org/drawingml/2006/wordprocessingDrawing" xmlns:w10="urn:schemas-microsoft-com:office:word" xmlns:w="http://schemas.openxmlformats.org/wordprocessingml/2006/main" xmlns:w14="http://schemas.microsoft.com/office/word/2010/wordml" xmlns:w15="http://schemas.microsoft.com/office/word/2012/wordml" xmlns:wpg="http://schemas.microsoft.com/office/word/2010/wordprocessingGroup" xmlns:wpi="http://schemas.microsoft.com/office/word/2010/wordprocessingInk" xmlns:wne="http://schemas.microsoft.com/office/word/2006/wordml" xmlns:wps="http://schemas.microsoft.com/office/word/2010/wordprocessingShape" mc:Ignorable="w14 w15 wp14">
   <w:abstractNum w:abstractNumId="0" w15:restartNumberingAfterBreak="0">
+    <w:nsid w:val="08670F7A"/>
+    <w:multiLevelType w:val="hybridMultilevel"/>
+    <w:tmpl w:val="ECB8097E"/>
+    <w:lvl w:ilvl="0" w:tplc="6220E6E8">
+      <w:start w:val="1"/>
+      <w:numFmt w:val="bullet"/>
+      <w:lvlText w:val="-"/>
+      <w:lvlJc w:val="left"/>
+      <w:pPr>
+        <w:ind w:left="720" w:hanging="360"/>
+      </w:pPr>
+      <w:rPr>
+        <w:rFonts w:ascii="Calibri" w:eastAsiaTheme="minorHAnsi" w:hAnsi="Calibri" w:cs="Calibri" w:hint="default"/>
+      </w:rPr>
+    </w:lvl>
+    <w:lvl w:ilvl="1" w:tplc="04090003" w:tentative="1">
+      <w:start w:val="1"/>
+      <w:numFmt w:val="bullet"/>
+      <w:lvlText w:val="o"/>
+      <w:lvlJc w:val="left"/>
+      <w:pPr>
+        <w:ind w:left="1440" w:hanging="360"/>
+      </w:pPr>
+      <w:rPr>
+        <w:rFonts w:ascii="Courier New" w:hAnsi="Courier New" w:cs="Courier New" w:hint="default"/>
+      </w:rPr>
+    </w:lvl>
+    <w:lvl w:ilvl="2" w:tplc="04090005" w:tentative="1">
+      <w:start w:val="1"/>
+      <w:numFmt w:val="bullet"/>
+      <w:lvlText w:val=""/>
+      <w:lvlJc w:val="left"/>
+      <w:pPr>
+        <w:ind w:left="2160" w:hanging="360"/>
+      </w:pPr>
+      <w:rPr>
+        <w:rFonts w:ascii="Wingdings" w:hAnsi="Wingdings" w:hint="default"/>
+      </w:rPr>
+    </w:lvl>
+    <w:lvl w:ilvl="3" w:tplc="04090001" w:tentative="1">
+      <w:start w:val="1"/>
+      <w:numFmt w:val="bullet"/>
+      <w:lvlText w:val=""/>
+      <w:lvlJc w:val="left"/>
+      <w:pPr>
+        <w:ind w:left="2880" w:hanging="360"/>
+      </w:pPr>
+      <w:rPr>
+        <w:rFonts w:ascii="Symbol" w:hAnsi="Symbol" w:hint="default"/>
+      </w:rPr>
+    </w:lvl>
+    <w:lvl w:ilvl="4" w:tplc="04090003" w:tentative="1">
+      <w:start w:val="1"/>
+      <w:numFmt w:val="bullet"/>
+      <w:lvlText w:val="o"/>
+      <w:lvlJc w:val="left"/>
+      <w:pPr>
+        <w:ind w:left="3600" w:hanging="360"/>
+      </w:pPr>
+      <w:rPr>
+        <w:rFonts w:ascii="Courier New" w:hAnsi="Courier New" w:cs="Courier New" w:hint="default"/>
+      </w:rPr>
+    </w:lvl>
+    <w:lvl w:ilvl="5" w:tplc="04090005" w:tentative="1">
+      <w:start w:val="1"/>
+      <w:numFmt w:val="bullet"/>
+      <w:lvlText w:val=""/>
+      <w:lvlJc w:val="left"/>
+      <w:pPr>
+        <w:ind w:left="4320" w:hanging="360"/>
+      </w:pPr>
+      <w:rPr>
+        <w:rFonts w:ascii="Wingdings" w:hAnsi="Wingdings" w:hint="default"/>
+      </w:rPr>
+    </w:lvl>
+    <w:lvl w:ilvl="6" w:tplc="04090001" w:tentative="1">
+      <w:start w:val="1"/>
+      <w:numFmt w:val="bullet"/>
+      <w:lvlText w:val=""/>
+      <w:lvlJc w:val="left"/>
+      <w:pPr>
+        <w:ind w:left="5040" w:hanging="360"/>
+      </w:pPr>
+      <w:rPr>
+        <w:rFonts w:ascii="Symbol" w:hAnsi="Symbol" w:hint="default"/>
+      </w:rPr>
+    </w:lvl>
+    <w:lvl w:ilvl="7" w:tplc="04090003" w:tentative="1">
+      <w:start w:val="1"/>
+      <w:numFmt w:val="bullet"/>
+      <w:lvlText w:val="o"/>
+      <w:lvlJc w:val="left"/>
+      <w:pPr>
+        <w:ind w:left="5760" w:hanging="360"/>
+      </w:pPr>
+      <w:rPr>
+        <w:rFonts w:ascii="Courier New" w:hAnsi="Courier New" w:cs="Courier New" w:hint="default"/>
+      </w:rPr>
+    </w:lvl>
+    <w:lvl w:ilvl="8" w:tplc="04090005" w:tentative="1">
+      <w:start w:val="1"/>
+      <w:numFmt w:val="bullet"/>
+      <w:lvlText w:val=""/>
+      <w:lvlJc w:val="left"/>
+      <w:pPr>
+        <w:ind w:left="6480" w:hanging="360"/>
+      </w:pPr>
+      <w:rPr>
+        <w:rFonts w:ascii="Wingdings" w:hAnsi="Wingdings" w:hint="default"/>
+      </w:rPr>
+    </w:lvl>
+  </w:abstractNum>
+  <w:abstractNum w:abstractNumId="1" w15:restartNumberingAfterBreak="0">
     <w:nsid w:val="50CA0DA9"/>
     <w:multiLevelType w:val="hybridMultilevel"/>
     <w:tmpl w:val="19925DA2"/>
@@ -1101,7 +1202,102 @@
       </w:rPr>
     </w:lvl>
   </w:abstractNum>
+  <w:abstractNum w:abstractNumId="2" w15:restartNumberingAfterBreak="0">
+    <w:nsid w:val="61204202"/>
+    <w:multiLevelType w:val="hybridMultilevel"/>
+    <w:tmpl w:val="3C445E12"/>
+    <w:lvl w:ilvl="0" w:tplc="0409000F">
+      <w:start w:val="1"/>
+      <w:numFmt w:val="decimal"/>
+      <w:lvlText w:val="%1."/>
+      <w:lvlJc w:val="left"/>
+      <w:pPr>
+        <w:ind w:left="720" w:hanging="360"/>
+      </w:pPr>
+      <w:rPr>
+        <w:rFonts w:hint="default"/>
+      </w:rPr>
+    </w:lvl>
+    <w:lvl w:ilvl="1" w:tplc="04090019" w:tentative="1">
+      <w:start w:val="1"/>
+      <w:numFmt w:val="lowerLetter"/>
+      <w:lvlText w:val="%2."/>
+      <w:lvlJc w:val="left"/>
+      <w:pPr>
+        <w:ind w:left="1440" w:hanging="360"/>
+      </w:pPr>
+    </w:lvl>
+    <w:lvl w:ilvl="2" w:tplc="0409001B" w:tentative="1">
+      <w:start w:val="1"/>
+      <w:numFmt w:val="lowerRoman"/>
+      <w:lvlText w:val="%3."/>
+      <w:lvlJc w:val="right"/>
+      <w:pPr>
+        <w:ind w:left="2160" w:hanging="180"/>
+      </w:pPr>
+    </w:lvl>
+    <w:lvl w:ilvl="3" w:tplc="0409000F" w:tentative="1">
+      <w:start w:val="1"/>
+      <w:numFmt w:val="decimal"/>
+      <w:lvlText w:val="%4."/>
+      <w:lvlJc w:val="left"/>
+      <w:pPr>
+        <w:ind w:left="2880" w:hanging="360"/>
+      </w:pPr>
+    </w:lvl>
+    <w:lvl w:ilvl="4" w:tplc="04090019" w:tentative="1">
+      <w:start w:val="1"/>
+      <w:numFmt w:val="lowerLetter"/>
+      <w:lvlText w:val="%5."/>
+      <w:lvlJc w:val="left"/>
+      <w:pPr>
+        <w:ind w:left="3600" w:hanging="360"/>
+      </w:pPr>
+    </w:lvl>
+    <w:lvl w:ilvl="5" w:tplc="0409001B" w:tentative="1">
+      <w:start w:val="1"/>
+      <w:numFmt w:val="lowerRoman"/>
+      <w:lvlText w:val="%6."/>
+      <w:lvlJc w:val="right"/>
+      <w:pPr>
+        <w:ind w:left="4320" w:hanging="180"/>
+      </w:pPr>
+    </w:lvl>
+    <w:lvl w:ilvl="6" w:tplc="0409000F" w:tentative="1">
+      <w:start w:val="1"/>
+      <w:numFmt w:val="decimal"/>
+      <w:lvlText w:val="%7."/>
+      <w:lvlJc w:val="left"/>
+      <w:pPr>
+        <w:ind w:left="5040" w:hanging="360"/>
+      </w:pPr>
+    </w:lvl>
+    <w:lvl w:ilvl="7" w:tplc="04090019" w:tentative="1">
+      <w:start w:val="1"/>
+      <w:numFmt w:val="lowerLetter"/>
+      <w:lvlText w:val="%8."/>
+      <w:lvlJc w:val="left"/>
+      <w:pPr>
+        <w:ind w:left="5760" w:hanging="360"/>
+      </w:pPr>
+    </w:lvl>
+    <w:lvl w:ilvl="8" w:tplc="0409001B" w:tentative="1">
+      <w:start w:val="1"/>
+      <w:numFmt w:val="lowerRoman"/>
+      <w:lvlText w:val="%9."/>
+      <w:lvlJc w:val="right"/>
+      <w:pPr>
+        <w:ind w:left="6480" w:hanging="180"/>
+      </w:pPr>
+    </w:lvl>
+  </w:abstractNum>
   <w:num w:numId="1">
+    <w:abstractNumId w:val="1"/>
+  </w:num>
+  <w:num w:numId="2">
+    <w:abstractNumId w:val="2"/>
+  </w:num>
+  <w:num w:numId="3">
     <w:abstractNumId w:val="0"/>
   </w:num>
 </w:numbering>

</xml_diff>

<commit_message>
serach parking by coordinates implemnted and tested
</commit_message>
<xml_diff>
--- a/doc/server API.docx
+++ b/doc/server API.docx
@@ -451,12 +451,12 @@
         <w:tblLook w:val="04A0" w:firstRow="1" w:lastRow="0" w:firstColumn="1" w:lastColumn="0" w:noHBand="0" w:noVBand="1"/>
       </w:tblPr>
       <w:tblGrid>
-        <w:gridCol w:w="1586"/>
-        <w:gridCol w:w="1230"/>
-        <w:gridCol w:w="1637"/>
-        <w:gridCol w:w="1531"/>
+        <w:gridCol w:w="1356"/>
+        <w:gridCol w:w="1004"/>
+        <w:gridCol w:w="2835"/>
+        <w:gridCol w:w="1029"/>
         <w:gridCol w:w="1799"/>
-        <w:gridCol w:w="1567"/>
+        <w:gridCol w:w="1327"/>
       </w:tblGrid>
       <w:tr>
         <w:tc>
@@ -662,7 +662,10 @@
           </w:tcPr>
           <w:p>
             <w:r>
-              <w:t>User looking for a parking space – sends his coordinates</w:t>
+              <w:t>user creates a search for a nearby parking spaces</w:t>
+            </w:r>
+            <w:r>
+              <w:t xml:space="preserve"> – sends his coordinates</w:t>
             </w:r>
           </w:p>
           <w:p>
@@ -677,7 +680,7 @@
           </w:tcPr>
           <w:p>
             <w:r>
-              <w:t>GET</w:t>
+              <w:t>POST</w:t>
             </w:r>
           </w:p>
         </w:tc>
@@ -692,6 +695,9 @@
             <w:r>
               <w:t>parkingSpaces</w:t>
             </w:r>
+            <w:r>
+              <w:t>/searches</w:t>
+            </w:r>
           </w:p>
         </w:tc>
         <w:tc>
@@ -728,7 +734,13 @@
           </w:tcPr>
           <w:p>
             <w:r>
-              <w:t>{data:[]}</w:t>
+              <w:t>{</w:t>
+            </w:r>
+            <w:r>
+              <w:t>searchID</w:t>
+            </w:r>
+            <w:r>
+              <w:t>}</w:t>
             </w:r>
           </w:p>
         </w:tc>
@@ -740,7 +752,14 @@
           </w:tcPr>
           <w:p>
             <w:r>
-              <w:t>User looking for a parking space – sends an address</w:t>
+              <w:t xml:space="preserve">user creates a search for a nearby parking </w:t>
+            </w:r>
+            <w:r>
+              <w:lastRenderedPageBreak/>
+              <w:t>spaces</w:t>
+            </w:r>
+            <w:r>
+              <w:t xml:space="preserve"> – sends an address</w:t>
             </w:r>
           </w:p>
         </w:tc>
@@ -750,7 +769,8 @@
           </w:tcPr>
           <w:p>
             <w:r>
-              <w:t>GET</w:t>
+              <w:lastRenderedPageBreak/>
+              <w:t>POST</w:t>
             </w:r>
           </w:p>
         </w:tc>
@@ -762,6 +782,9 @@
             <w:r>
               <w:t>/parkingSpaces</w:t>
             </w:r>
+            <w:r>
+              <w:t>/searches</w:t>
+            </w:r>
           </w:p>
         </w:tc>
         <w:tc>
@@ -792,7 +815,13 @@
           </w:tcPr>
           <w:p>
             <w:r>
-              <w:t>{data:[]}</w:t>
+              <w:t>{</w:t>
+            </w:r>
+            <w:r>
+              <w:t>searchID</w:t>
+            </w:r>
+            <w:r>
+              <w:t>}</w:t>
             </w:r>
           </w:p>
         </w:tc>
@@ -802,19 +831,31 @@
           <w:tcPr>
             <w:tcW w:w="1605" w:type="dxa"/>
           </w:tcPr>
-          <w:p/>
+          <w:p>
+            <w:r>
+              <w:t>User retrieves results for a search</w:t>
+            </w:r>
+          </w:p>
         </w:tc>
         <w:tc>
           <w:tcPr>
             <w:tcW w:w="1249" w:type="dxa"/>
           </w:tcPr>
-          <w:p/>
+          <w:p>
+            <w:r>
+              <w:t>GET</w:t>
+            </w:r>
+          </w:p>
         </w:tc>
         <w:tc>
           <w:tcPr>
             <w:tcW w:w="1641" w:type="dxa"/>
           </w:tcPr>
-          <w:p/>
+          <w:p>
+            <w:r>
+              <w:t>/parkingSpaces/searches/{id}</w:t>
+            </w:r>
+          </w:p>
         </w:tc>
         <w:tc>
           <w:tcPr>
@@ -832,7 +873,14 @@
           <w:tcPr>
             <w:tcW w:w="1601" w:type="dxa"/>
           </w:tcPr>
-          <w:p/>
+          <w:p>
+            <w:r>
+              <w:t>{latitude, longitude, distance, timestamp, results:[]</w:t>
+            </w:r>
+            <w:r>
+              <w:t>}</w:t>
+            </w:r>
+          </w:p>
         </w:tc>
       </w:tr>
       <w:tr>
@@ -960,6 +1008,53 @@
       </w:pPr>
       <w:r>
         <w:t>Sort parking spaces results by distance</w:t>
+      </w:r>
+    </w:p>
+    <w:p>
+      <w:pPr>
+        <w:pStyle w:val="ListParagraph"/>
+        <w:numPr>
+          <w:ilvl w:val="0"/>
+          <w:numId w:val="3"/>
+        </w:numPr>
+      </w:pPr>
+      <w:r>
+        <w:t>Currently all searches are saved as documents in the DB – optimize so that similar searches will not be saved and set a TTL for the search results</w:t>
+      </w:r>
+    </w:p>
+    <w:p>
+      <w:pPr>
+        <w:pStyle w:val="ListParagraph"/>
+        <w:numPr>
+          <w:ilvl w:val="0"/>
+          <w:numId w:val="3"/>
+        </w:numPr>
+      </w:pPr>
+      <w:r>
+        <w:t>Implement “</w:t>
+      </w:r>
+      <w:r>
+        <w:t>//future todo implement</w:t>
+      </w:r>
+      <w:r>
+        <w:t>”</w:t>
+      </w:r>
+    </w:p>
+    <w:p>
+      <w:r>
+        <w:t>Distant future tasks(gal):</w:t>
+      </w:r>
+    </w:p>
+    <w:p>
+      <w:pPr>
+        <w:pStyle w:val="ListParagraph"/>
+        <w:numPr>
+          <w:ilvl w:val="0"/>
+          <w:numId w:val="3"/>
+        </w:numPr>
+      </w:pPr>
+      <w:r>
+        <w:t>Clear unused nodejs packages</w:t>
       </w:r>
       <w:bookmarkStart w:id="0" w:name="_GoBack"/>
       <w:bookmarkEnd w:id="0"/>

</xml_diff>

<commit_message>
parking query based on string address implemnted parking spaces API is implemented
</commit_message>
<xml_diff>
--- a/doc/server API.docx
+++ b/doc/server API.docx
@@ -144,8 +144,13 @@
           </w:p>
           <w:p>
             <w:r>
-              <w:t>x-auth</w:t>
-            </w:r>
+              <w:t>x-</w:t>
+            </w:r>
+            <w:proofErr w:type="spellStart"/>
+            <w:r>
+              <w:t>auth</w:t>
+            </w:r>
+            <w:proofErr w:type="spellEnd"/>
           </w:p>
           <w:p>
             <w:r>
@@ -217,8 +222,13 @@
           </w:p>
           <w:p>
             <w:r>
-              <w:t>x-auth</w:t>
-            </w:r>
+              <w:t>x-</w:t>
+            </w:r>
+            <w:proofErr w:type="spellStart"/>
+            <w:r>
+              <w:t>auth</w:t>
+            </w:r>
+            <w:proofErr w:type="spellEnd"/>
           </w:p>
           <w:p>
             <w:r>
@@ -269,8 +279,13 @@
           </w:tcPr>
           <w:p>
             <w:r>
-              <w:t>x-auth</w:t>
-            </w:r>
+              <w:t>x-</w:t>
+            </w:r>
+            <w:proofErr w:type="spellStart"/>
+            <w:r>
+              <w:t>auth</w:t>
+            </w:r>
+            <w:proofErr w:type="spellEnd"/>
           </w:p>
         </w:tc>
         <w:tc>
@@ -323,8 +338,13 @@
           </w:tcPr>
           <w:p>
             <w:r>
-              <w:t>x-auth</w:t>
-            </w:r>
+              <w:t>x-</w:t>
+            </w:r>
+            <w:proofErr w:type="spellStart"/>
+            <w:r>
+              <w:t>auth</w:t>
+            </w:r>
+            <w:proofErr w:type="spellEnd"/>
           </w:p>
         </w:tc>
         <w:tc>
@@ -344,8 +364,13 @@
           </w:p>
           <w:p>
             <w:r>
-              <w:t>x-auth</w:t>
-            </w:r>
+              <w:t>x-</w:t>
+            </w:r>
+            <w:proofErr w:type="spellStart"/>
+            <w:r>
+              <w:t>auth</w:t>
+            </w:r>
+            <w:proofErr w:type="spellEnd"/>
           </w:p>
           <w:p>
             <w:r>
@@ -547,11 +572,16 @@
           </w:tcPr>
           <w:p>
             <w:r>
-              <w:t>/parkingSpace</w:t>
+              <w:t>/</w:t>
+            </w:r>
+            <w:proofErr w:type="spellStart"/>
+            <w:r>
+              <w:t>parkingSpace</w:t>
             </w:r>
             <w:r>
               <w:t>s</w:t>
             </w:r>
+            <w:proofErr w:type="spellEnd"/>
           </w:p>
         </w:tc>
         <w:tc>
@@ -615,9 +645,11 @@
             <w:r>
               <w:t>/</w:t>
             </w:r>
+            <w:proofErr w:type="spellStart"/>
             <w:r>
               <w:t>parkingSpaces</w:t>
             </w:r>
+            <w:proofErr w:type="spellEnd"/>
           </w:p>
         </w:tc>
         <w:tc>
@@ -692,9 +724,11 @@
             <w:r>
               <w:t>/</w:t>
             </w:r>
+            <w:proofErr w:type="spellStart"/>
             <w:r>
               <w:t>parkingSpaces</w:t>
             </w:r>
+            <w:proofErr w:type="spellEnd"/>
             <w:r>
               <w:t>/searches</w:t>
             </w:r>
@@ -736,9 +770,11 @@
             <w:r>
               <w:t>{</w:t>
             </w:r>
+            <w:proofErr w:type="spellStart"/>
             <w:r>
               <w:t>searchID</w:t>
             </w:r>
+            <w:proofErr w:type="spellEnd"/>
             <w:r>
               <w:t>}</w:t>
             </w:r>
@@ -780,8 +816,13 @@
           </w:tcPr>
           <w:p>
             <w:r>
-              <w:t>/parkingSpaces</w:t>
-            </w:r>
+              <w:t>/</w:t>
+            </w:r>
+            <w:proofErr w:type="spellStart"/>
+            <w:r>
+              <w:t>parkingSpaces</w:t>
+            </w:r>
+            <w:proofErr w:type="spellEnd"/>
             <w:r>
               <w:t>/searches</w:t>
             </w:r>
@@ -817,9 +858,11 @@
             <w:r>
               <w:t>{</w:t>
             </w:r>
+            <w:proofErr w:type="spellStart"/>
             <w:r>
               <w:t>searchID</w:t>
             </w:r>
+            <w:proofErr w:type="spellEnd"/>
             <w:r>
               <w:t>}</w:t>
             </w:r>
@@ -853,7 +896,15 @@
           </w:tcPr>
           <w:p>
             <w:r>
-              <w:t>/parkingSpaces/searches/{id}</w:t>
+              <w:t>/</w:t>
+            </w:r>
+            <w:proofErr w:type="spellStart"/>
+            <w:r>
+              <w:t>parkingSpaces</w:t>
+            </w:r>
+            <w:proofErr w:type="spellEnd"/>
+            <w:r>
+              <w:t>/searches/{id}</w:t>
             </w:r>
           </w:p>
         </w:tc>
@@ -922,7 +973,20 @@
         </w:tc>
       </w:tr>
     </w:tbl>
-    <w:p/>
+    <w:p>
+      <w:pPr>
+        <w:rPr>
+          <w:rtl/>
+        </w:rPr>
+      </w:pPr>
+    </w:p>
+    <w:p>
+      <w:r>
+        <w:t>Community chat</w:t>
+      </w:r>
+      <w:bookmarkStart w:id="0" w:name="_GoBack"/>
+      <w:bookmarkEnd w:id="0"/>
+    </w:p>
     <w:p/>
     <w:p/>
     <w:p>
@@ -951,8 +1015,21 @@
         </w:numPr>
       </w:pPr>
       <w:r>
-        <w:t xml:space="preserve">What about the accuracy of the parking space? User A published available parking on {long, lat} and user B reported that he took it with the location of </w:t>
-      </w:r>
+        <w:t xml:space="preserve">What about the accuracy of the parking space? User A published available parking on {long, </w:t>
+      </w:r>
+      <w:proofErr w:type="spellStart"/>
+      <w:r>
+        <w:t>lat</w:t>
+      </w:r>
+      <w:proofErr w:type="spellEnd"/>
+      <w:r>
+        <w:t xml:space="preserve">} and user B reported that he took it with the location </w:t>
+      </w:r>
+      <w:proofErr w:type="gramStart"/>
+      <w:r>
+        <w:t xml:space="preserve">of </w:t>
+      </w:r>
+      <w:proofErr w:type="gramEnd"/>
       <m:oMath>
         <m:r>
           <w:rPr>
@@ -995,7 +1072,15 @@
     <w:p/>
     <w:p>
       <w:r>
-        <w:t>Future tasks(gal):</w:t>
+        <w:t xml:space="preserve">Future </w:t>
+      </w:r>
+      <w:proofErr w:type="gramStart"/>
+      <w:r>
+        <w:t>tasks(</w:t>
+      </w:r>
+      <w:proofErr w:type="gramEnd"/>
+      <w:r>
+        <w:t>gal):</w:t>
       </w:r>
     </w:p>
     <w:p>
@@ -1007,7 +1092,7 @@
         </w:numPr>
       </w:pPr>
       <w:r>
-        <w:t>Sort parking spaces results by distance</w:t>
+        <w:t xml:space="preserve">When using a string address </w:t>
       </w:r>
     </w:p>
     <w:p>
@@ -1019,7 +1104,7 @@
         </w:numPr>
       </w:pPr>
       <w:r>
-        <w:t>Currently all searches are saved as documents in the DB – optimize so that similar searches will not be saved and set a TTL for the search results</w:t>
+        <w:t>Sort parking spaces results by distance</w:t>
       </w:r>
     </w:p>
     <w:p>
@@ -1031,18 +1116,10 @@
         </w:numPr>
       </w:pPr>
       <w:r>
-        <w:t>Implement “</w:t>
-      </w:r>
-      <w:r>
-        <w:t>//future todo implement</w:t>
-      </w:r>
-      <w:r>
-        <w:t>”</w:t>
-      </w:r>
-    </w:p>
-    <w:p>
-      <w:r>
-        <w:t>Distant future tasks(gal):</w:t>
+        <w:t>Currently all searches are saved as documents in the DB – optimize so that sim</w:t>
+      </w:r>
+      <w:r>
+        <w:t>ilar searches will not be saved</w:t>
       </w:r>
     </w:p>
     <w:p>
@@ -1054,10 +1131,85 @@
         </w:numPr>
       </w:pPr>
       <w:r>
-        <w:t>Clear unused nodejs packages</w:t>
-      </w:r>
-      <w:bookmarkStart w:id="0" w:name="_GoBack"/>
-      <w:bookmarkEnd w:id="0"/>
+        <w:t>set a</w:t>
+      </w:r>
+      <w:r>
+        <w:t>nd implement</w:t>
+      </w:r>
+      <w:r>
+        <w:t xml:space="preserve"> TTL </w:t>
+      </w:r>
+      <w:r>
+        <w:t xml:space="preserve">mechanism </w:t>
+      </w:r>
+      <w:r>
+        <w:t>for the search results</w:t>
+      </w:r>
+    </w:p>
+    <w:p>
+      <w:pPr>
+        <w:pStyle w:val="ListParagraph"/>
+        <w:numPr>
+          <w:ilvl w:val="0"/>
+          <w:numId w:val="3"/>
+        </w:numPr>
+      </w:pPr>
+      <w:r>
+        <w:t>Implement “</w:t>
+      </w:r>
+      <w:r>
+        <w:t xml:space="preserve">//future </w:t>
+      </w:r>
+      <w:proofErr w:type="spellStart"/>
+      <w:r>
+        <w:t>todo</w:t>
+      </w:r>
+      <w:proofErr w:type="spellEnd"/>
+      <w:r>
+        <w:t xml:space="preserve"> implement</w:t>
+      </w:r>
+      <w:r>
+        <w:t>”</w:t>
+      </w:r>
+    </w:p>
+    <w:p>
+      <w:pPr>
+        <w:rPr>
+          <w:rFonts w:hint="cs"/>
+          <w:rtl/>
+        </w:rPr>
+      </w:pPr>
+      <w:r>
+        <w:t xml:space="preserve">Distant future </w:t>
+      </w:r>
+      <w:proofErr w:type="gramStart"/>
+      <w:r>
+        <w:t>tasks(</w:t>
+      </w:r>
+      <w:proofErr w:type="gramEnd"/>
+      <w:r>
+        <w:t>gal):</w:t>
+      </w:r>
+    </w:p>
+    <w:p>
+      <w:pPr>
+        <w:pStyle w:val="ListParagraph"/>
+        <w:numPr>
+          <w:ilvl w:val="0"/>
+          <w:numId w:val="3"/>
+        </w:numPr>
+      </w:pPr>
+      <w:r>
+        <w:t xml:space="preserve">Clear unused </w:t>
+      </w:r>
+      <w:proofErr w:type="spellStart"/>
+      <w:r>
+        <w:t>nodejs</w:t>
+      </w:r>
+      <w:proofErr w:type="spellEnd"/>
+      <w:r>
+        <w:t xml:space="preserve"> packages</w:t>
+      </w:r>
     </w:p>
     <w:sectPr>
       <w:pgSz w:w="12240" w:h="15840"/>

</xml_diff>

<commit_message>
some modifications supporting the use of web sockets some descreption of the chat 2 tests for the chat
</commit_message>
<xml_diff>
--- a/doc/server API.docx
+++ b/doc/server API.docx
@@ -14,17 +14,17 @@
         <w:tblLook w:val="04A0" w:firstRow="1" w:lastRow="0" w:firstColumn="1" w:lastColumn="0" w:noHBand="0" w:noVBand="1"/>
       </w:tblPr>
       <w:tblGrid>
-        <w:gridCol w:w="1584"/>
-        <w:gridCol w:w="1232"/>
-        <w:gridCol w:w="1745"/>
-        <w:gridCol w:w="1596"/>
-        <w:gridCol w:w="1621"/>
-        <w:gridCol w:w="1572"/>
+        <w:gridCol w:w="1488"/>
+        <w:gridCol w:w="1145"/>
+        <w:gridCol w:w="1798"/>
+        <w:gridCol w:w="1385"/>
+        <w:gridCol w:w="1486"/>
+        <w:gridCol w:w="2048"/>
       </w:tblGrid>
       <w:tr>
         <w:tc>
           <w:tcPr>
-            <w:tcW w:w="1615" w:type="dxa"/>
+            <w:tcW w:w="1488" w:type="dxa"/>
           </w:tcPr>
           <w:p>
             <w:r>
@@ -34,7 +34,7 @@
         </w:tc>
         <w:tc>
           <w:tcPr>
-            <w:tcW w:w="1260" w:type="dxa"/>
+            <w:tcW w:w="1145" w:type="dxa"/>
           </w:tcPr>
           <w:p>
             <w:r>
@@ -44,7 +44,7 @@
         </w:tc>
         <w:tc>
           <w:tcPr>
-            <w:tcW w:w="1530" w:type="dxa"/>
+            <w:tcW w:w="1798" w:type="dxa"/>
           </w:tcPr>
           <w:p>
             <w:r>
@@ -54,7 +54,7 @@
         </w:tc>
         <w:tc>
           <w:tcPr>
-            <w:tcW w:w="1662" w:type="dxa"/>
+            <w:tcW w:w="1385" w:type="dxa"/>
           </w:tcPr>
           <w:p>
             <w:r>
@@ -64,7 +64,7 @@
         </w:tc>
         <w:tc>
           <w:tcPr>
-            <w:tcW w:w="1663" w:type="dxa"/>
+            <w:tcW w:w="1486" w:type="dxa"/>
           </w:tcPr>
           <w:p>
             <w:r>
@@ -74,7 +74,7 @@
         </w:tc>
         <w:tc>
           <w:tcPr>
-            <w:tcW w:w="1620" w:type="dxa"/>
+            <w:tcW w:w="2048" w:type="dxa"/>
           </w:tcPr>
           <w:p>
             <w:r>
@@ -389,37 +389,98 @@
           <w:tcPr>
             <w:tcW w:w="1615" w:type="dxa"/>
           </w:tcPr>
+          <w:p>
+            <w:r>
+              <w:t>Get socket connection ticket</w:t>
+            </w:r>
+          </w:p>
+        </w:tc>
+        <w:tc>
+          <w:tcPr>
+            <w:tcW w:w="1260" w:type="dxa"/>
+          </w:tcPr>
+          <w:p>
+            <w:r>
+              <w:t>GET</w:t>
+            </w:r>
+          </w:p>
+        </w:tc>
+        <w:tc>
+          <w:tcPr>
+            <w:tcW w:w="1530" w:type="dxa"/>
+          </w:tcPr>
+          <w:p>
+            <w:r>
+              <w:t>/</w:t>
+            </w:r>
+            <w:proofErr w:type="spellStart"/>
+            <w:r>
+              <w:t>chatConnections</w:t>
+            </w:r>
+            <w:proofErr w:type="spellEnd"/>
+          </w:p>
+        </w:tc>
+        <w:tc>
+          <w:tcPr>
+            <w:tcW w:w="1662" w:type="dxa"/>
+          </w:tcPr>
+          <w:p>
+            <w:r>
+              <w:t>x-</w:t>
+            </w:r>
+            <w:proofErr w:type="spellStart"/>
+            <w:r>
+              <w:t>auth</w:t>
+            </w:r>
+            <w:proofErr w:type="spellEnd"/>
+          </w:p>
+        </w:tc>
+        <w:tc>
+          <w:tcPr>
+            <w:tcW w:w="1663" w:type="dxa"/>
+          </w:tcPr>
           <w:p/>
         </w:tc>
         <w:tc>
           <w:tcPr>
-            <w:tcW w:w="1260" w:type="dxa"/>
-          </w:tcPr>
-          <w:p/>
-        </w:tc>
-        <w:tc>
-          <w:tcPr>
-            <w:tcW w:w="1530" w:type="dxa"/>
-          </w:tcPr>
-          <w:p/>
-        </w:tc>
-        <w:tc>
-          <w:tcPr>
-            <w:tcW w:w="1662" w:type="dxa"/>
-          </w:tcPr>
-          <w:p/>
-        </w:tc>
-        <w:tc>
-          <w:tcPr>
-            <w:tcW w:w="1663" w:type="dxa"/>
-          </w:tcPr>
-          <w:p/>
-        </w:tc>
-        <w:tc>
-          <w:tcPr>
             <w:tcW w:w="1620" w:type="dxa"/>
           </w:tcPr>
-          <w:p/>
+          <w:p>
+            <w:r>
+              <w:t>Header:</w:t>
+            </w:r>
+          </w:p>
+          <w:p>
+            <w:r>
+              <w:t>x-</w:t>
+            </w:r>
+            <w:proofErr w:type="spellStart"/>
+            <w:r>
+              <w:t>auth</w:t>
+            </w:r>
+            <w:proofErr w:type="spellEnd"/>
+          </w:p>
+          <w:p>
+            <w:r>
+              <w:t>{</w:t>
+            </w:r>
+            <w:proofErr w:type="spellStart"/>
+            <w:r>
+              <w:t>chatConnection</w:t>
+            </w:r>
+            <w:proofErr w:type="spellEnd"/>
+            <w:r>
+              <w:t>&lt;</w:t>
+            </w:r>
+            <w:proofErr w:type="spellStart"/>
+            <w:r>
+              <w:t>url</w:t>
+            </w:r>
+            <w:proofErr w:type="spellEnd"/>
+            <w:r>
+              <w:t xml:space="preserve"> for websocket&gt;}</w:t>
+            </w:r>
+          </w:p>
         </w:tc>
       </w:tr>
       <w:tr>
@@ -427,19 +488,41 @@
           <w:tcPr>
             <w:tcW w:w="1615" w:type="dxa"/>
           </w:tcPr>
-          <w:p/>
+          <w:p>
+            <w:r>
+              <w:t xml:space="preserve"> User requests to close an existing </w:t>
+            </w:r>
+            <w:proofErr w:type="spellStart"/>
+            <w:r>
+              <w:t>conneciton</w:t>
+            </w:r>
+            <w:proofErr w:type="spellEnd"/>
+          </w:p>
         </w:tc>
         <w:tc>
           <w:tcPr>
             <w:tcW w:w="1260" w:type="dxa"/>
           </w:tcPr>
-          <w:p/>
+          <w:p>
+            <w:r>
+              <w:t>DELETE</w:t>
+            </w:r>
+          </w:p>
         </w:tc>
         <w:tc>
           <w:tcPr>
             <w:tcW w:w="1530" w:type="dxa"/>
           </w:tcPr>
-          <w:p/>
+          <w:p>
+            <w:r>
+              <w:t>/</w:t>
+            </w:r>
+            <w:proofErr w:type="spellStart"/>
+            <w:r>
+              <w:t>chatConnecitons</w:t>
+            </w:r>
+            <w:proofErr w:type="spellEnd"/>
+          </w:p>
         </w:tc>
         <w:tc>
           <w:tcPr>
@@ -702,6 +785,7 @@
           </w:p>
           <w:p>
             <w:r>
+              <w:lastRenderedPageBreak/>
               <w:t xml:space="preserve">And receives </w:t>
             </w:r>
           </w:p>
@@ -712,6 +796,7 @@
           </w:tcPr>
           <w:p>
             <w:r>
+              <w:lastRenderedPageBreak/>
               <w:t>POST</w:t>
             </w:r>
           </w:p>
@@ -788,11 +873,7 @@
           </w:tcPr>
           <w:p>
             <w:r>
-              <w:t xml:space="preserve">user creates a search for a nearby parking </w:t>
-            </w:r>
-            <w:r>
-              <w:lastRenderedPageBreak/>
-              <w:t>spaces</w:t>
+              <w:t>user creates a search for a nearby parking spaces</w:t>
             </w:r>
             <w:r>
               <w:t xml:space="preserve"> – sends an address</w:t>
@@ -805,7 +886,6 @@
           </w:tcPr>
           <w:p>
             <w:r>
-              <w:lastRenderedPageBreak/>
               <w:t>POST</w:t>
             </w:r>
           </w:p>
@@ -982,11 +1062,449 @@
     </w:p>
     <w:p>
       <w:r>
+        <w:rPr>
+          <w:b/>
+          <w:bCs/>
+        </w:rPr>
         <w:t>Community chat</w:t>
       </w:r>
-      <w:bookmarkStart w:id="0" w:name="_GoBack"/>
-      <w:bookmarkEnd w:id="0"/>
+      <w:r>
+        <w:t>:</w:t>
+      </w:r>
     </w:p>
+    <w:p>
+      <w:r>
+        <w:t>To create a websocket connection for chat the client should:</w:t>
+      </w:r>
+    </w:p>
+    <w:tbl>
+      <w:tblPr>
+        <w:tblStyle w:val="TableGrid"/>
+        <w:tblW w:w="0" w:type="auto"/>
+        <w:tblLook w:val="04A0" w:firstRow="1" w:lastRow="0" w:firstColumn="1" w:lastColumn="0" w:noHBand="0" w:noVBand="1"/>
+      </w:tblPr>
+      <w:tblGrid>
+        <w:gridCol w:w="1488"/>
+        <w:gridCol w:w="1145"/>
+        <w:gridCol w:w="1798"/>
+        <w:gridCol w:w="1385"/>
+        <w:gridCol w:w="1486"/>
+        <w:gridCol w:w="2048"/>
+      </w:tblGrid>
+      <w:tr>
+        <w:tc>
+          <w:tcPr>
+            <w:tcW w:w="1488" w:type="dxa"/>
+          </w:tcPr>
+          <w:p>
+            <w:r>
+              <w:t>Description</w:t>
+            </w:r>
+          </w:p>
+        </w:tc>
+        <w:tc>
+          <w:tcPr>
+            <w:tcW w:w="1145" w:type="dxa"/>
+          </w:tcPr>
+          <w:p>
+            <w:r>
+              <w:t>method</w:t>
+            </w:r>
+          </w:p>
+        </w:tc>
+        <w:tc>
+          <w:tcPr>
+            <w:tcW w:w="1798" w:type="dxa"/>
+          </w:tcPr>
+          <w:p>
+            <w:r>
+              <w:t>Uri</w:t>
+            </w:r>
+          </w:p>
+        </w:tc>
+        <w:tc>
+          <w:tcPr>
+            <w:tcW w:w="1385" w:type="dxa"/>
+          </w:tcPr>
+          <w:p>
+            <w:r>
+              <w:t>header</w:t>
+            </w:r>
+          </w:p>
+        </w:tc>
+        <w:tc>
+          <w:tcPr>
+            <w:tcW w:w="1486" w:type="dxa"/>
+          </w:tcPr>
+          <w:p>
+            <w:r>
+              <w:t>body</w:t>
+            </w:r>
+          </w:p>
+        </w:tc>
+        <w:tc>
+          <w:tcPr>
+            <w:tcW w:w="2048" w:type="dxa"/>
+          </w:tcPr>
+          <w:p>
+            <w:r>
+              <w:t>Code 200 response</w:t>
+            </w:r>
+          </w:p>
+        </w:tc>
+      </w:tr>
+      <w:tr>
+        <w:tc>
+          <w:tcPr>
+            <w:tcW w:w="1488" w:type="dxa"/>
+          </w:tcPr>
+          <w:p>
+            <w:r>
+              <w:t>Get socket connection ticket</w:t>
+            </w:r>
+          </w:p>
+        </w:tc>
+        <w:tc>
+          <w:tcPr>
+            <w:tcW w:w="1145" w:type="dxa"/>
+          </w:tcPr>
+          <w:p>
+            <w:r>
+              <w:t>GET</w:t>
+            </w:r>
+          </w:p>
+        </w:tc>
+        <w:tc>
+          <w:tcPr>
+            <w:tcW w:w="1798" w:type="dxa"/>
+          </w:tcPr>
+          <w:p>
+            <w:r>
+              <w:t>/</w:t>
+            </w:r>
+            <w:proofErr w:type="spellStart"/>
+            <w:r>
+              <w:t>chatConnections</w:t>
+            </w:r>
+            <w:proofErr w:type="spellEnd"/>
+          </w:p>
+        </w:tc>
+        <w:tc>
+          <w:tcPr>
+            <w:tcW w:w="1385" w:type="dxa"/>
+          </w:tcPr>
+          <w:p>
+            <w:r>
+              <w:t>x-</w:t>
+            </w:r>
+            <w:proofErr w:type="spellStart"/>
+            <w:r>
+              <w:t>auth</w:t>
+            </w:r>
+            <w:proofErr w:type="spellEnd"/>
+          </w:p>
+        </w:tc>
+        <w:tc>
+          <w:tcPr>
+            <w:tcW w:w="1486" w:type="dxa"/>
+          </w:tcPr>
+          <w:p/>
+        </w:tc>
+        <w:tc>
+          <w:tcPr>
+            <w:tcW w:w="2048" w:type="dxa"/>
+          </w:tcPr>
+          <w:p>
+            <w:r>
+              <w:t>Header:</w:t>
+            </w:r>
+          </w:p>
+          <w:p>
+            <w:r>
+              <w:t>x-</w:t>
+            </w:r>
+            <w:proofErr w:type="spellStart"/>
+            <w:r>
+              <w:t>auth</w:t>
+            </w:r>
+            <w:proofErr w:type="spellEnd"/>
+          </w:p>
+          <w:p>
+            <w:r>
+              <w:t>{</w:t>
+            </w:r>
+            <w:proofErr w:type="spellStart"/>
+            <w:r>
+              <w:t>chatConnection</w:t>
+            </w:r>
+            <w:proofErr w:type="spellEnd"/>
+            <w:r>
+              <w:t>&lt;</w:t>
+            </w:r>
+            <w:proofErr w:type="spellStart"/>
+            <w:r>
+              <w:t>url</w:t>
+            </w:r>
+            <w:proofErr w:type="spellEnd"/>
+            <w:r>
+              <w:t xml:space="preserve"> for websocket&gt;}</w:t>
+            </w:r>
+          </w:p>
+        </w:tc>
+      </w:tr>
+      <w:tr>
+        <w:tc>
+          <w:tcPr>
+            <w:tcW w:w="1488" w:type="dxa"/>
+          </w:tcPr>
+          <w:p>
+            <w:r>
+              <w:t xml:space="preserve"> User requests</w:t>
+            </w:r>
+            <w:r>
+              <w:t xml:space="preserve"> to close an existing connection</w:t>
+            </w:r>
+          </w:p>
+        </w:tc>
+        <w:tc>
+          <w:tcPr>
+            <w:tcW w:w="1145" w:type="dxa"/>
+          </w:tcPr>
+          <w:p>
+            <w:r>
+              <w:t>DELETE</w:t>
+            </w:r>
+          </w:p>
+        </w:tc>
+        <w:tc>
+          <w:tcPr>
+            <w:tcW w:w="1798" w:type="dxa"/>
+          </w:tcPr>
+          <w:p>
+            <w:r>
+              <w:t>/</w:t>
+            </w:r>
+            <w:proofErr w:type="spellStart"/>
+            <w:r>
+              <w:t>chatConnecitons</w:t>
+            </w:r>
+            <w:proofErr w:type="spellEnd"/>
+          </w:p>
+        </w:tc>
+        <w:tc>
+          <w:tcPr>
+            <w:tcW w:w="1385" w:type="dxa"/>
+          </w:tcPr>
+          <w:p>
+            <w:r>
+              <w:t>x-</w:t>
+            </w:r>
+            <w:proofErr w:type="spellStart"/>
+            <w:r>
+              <w:t>auth</w:t>
+            </w:r>
+            <w:proofErr w:type="spellEnd"/>
+          </w:p>
+        </w:tc>
+        <w:tc>
+          <w:tcPr>
+            <w:tcW w:w="1486" w:type="dxa"/>
+          </w:tcPr>
+          <w:p/>
+        </w:tc>
+        <w:tc>
+          <w:tcPr>
+            <w:tcW w:w="2048" w:type="dxa"/>
+          </w:tcPr>
+          <w:p>
+            <w:r>
+              <w:t>Header:</w:t>
+            </w:r>
+          </w:p>
+          <w:p>
+            <w:bookmarkStart w:id="0" w:name="_GoBack"/>
+            <w:bookmarkEnd w:id="0"/>
+            <w:proofErr w:type="spellStart"/>
+            <w:r>
+              <w:t>x-auth</w:t>
+            </w:r>
+            <w:proofErr w:type="spellEnd"/>
+          </w:p>
+        </w:tc>
+      </w:tr>
+    </w:tbl>
+    <w:p/>
+    <w:p>
+      <w:pPr>
+        <w:pStyle w:val="ListParagraph"/>
+        <w:numPr>
+          <w:ilvl w:val="0"/>
+          <w:numId w:val="6"/>
+        </w:numPr>
+      </w:pPr>
+      <w:r>
+        <w:t xml:space="preserve">Send </w:t>
+      </w:r>
+      <w:r>
+        <w:t>GET request to /</w:t>
+      </w:r>
+      <w:proofErr w:type="spellStart"/>
+      <w:r>
+        <w:t>chatConnecitons</w:t>
+      </w:r>
+      <w:proofErr w:type="spellEnd"/>
+      <w:r>
+        <w:t xml:space="preserve"> including the </w:t>
+      </w:r>
+      <w:proofErr w:type="spellStart"/>
+      <w:r>
+        <w:t>jwt</w:t>
+      </w:r>
+      <w:proofErr w:type="spellEnd"/>
+      <w:r>
+        <w:t xml:space="preserve"> in x-</w:t>
+      </w:r>
+      <w:proofErr w:type="spellStart"/>
+      <w:r>
+        <w:t>auth</w:t>
+      </w:r>
+      <w:proofErr w:type="spellEnd"/>
+    </w:p>
+    <w:p>
+      <w:pPr>
+        <w:pStyle w:val="ListParagraph"/>
+        <w:numPr>
+          <w:ilvl w:val="0"/>
+          <w:numId w:val="6"/>
+        </w:numPr>
+      </w:pPr>
+      <w:r>
+        <w:t xml:space="preserve">If a connection exists it </w:t>
+      </w:r>
+      <w:r>
+        <w:t>will return 400</w:t>
+      </w:r>
+    </w:p>
+    <w:p>
+      <w:pPr>
+        <w:pStyle w:val="ListParagraph"/>
+        <w:numPr>
+          <w:ilvl w:val="1"/>
+          <w:numId w:val="6"/>
+        </w:numPr>
+      </w:pPr>
+      <w:r>
+        <w:t>To handle this scenario the client can send DELETE to /</w:t>
+      </w:r>
+      <w:proofErr w:type="spellStart"/>
+      <w:r>
+        <w:t>chatConnections</w:t>
+      </w:r>
+      <w:proofErr w:type="spellEnd"/>
+      <w:r>
+        <w:t xml:space="preserve"> – it will close the existing connection allowing it to create the new connection</w:t>
+      </w:r>
+    </w:p>
+    <w:p>
+      <w:pPr>
+        <w:pStyle w:val="ListParagraph"/>
+        <w:numPr>
+          <w:ilvl w:val="0"/>
+          <w:numId w:val="6"/>
+        </w:numPr>
+      </w:pPr>
+      <w:r>
+        <w:t xml:space="preserve">the response will include a </w:t>
+      </w:r>
+      <w:proofErr w:type="spellStart"/>
+      <w:r>
+        <w:t>url</w:t>
+      </w:r>
+      <w:proofErr w:type="spellEnd"/>
+      <w:r>
+        <w:t xml:space="preserve"> to be used for creating the websocket connection</w:t>
+      </w:r>
+    </w:p>
+    <w:p>
+      <w:r>
+        <w:t>Notes:</w:t>
+      </w:r>
+    </w:p>
+    <w:p>
+      <w:pPr>
+        <w:pStyle w:val="ListParagraph"/>
+        <w:numPr>
+          <w:ilvl w:val="0"/>
+          <w:numId w:val="4"/>
+        </w:numPr>
+      </w:pPr>
+      <w:r>
+        <w:t>currently one chat room and should evolve into several chats</w:t>
+      </w:r>
+    </w:p>
+    <w:p>
+      <w:pPr>
+        <w:pStyle w:val="ListParagraph"/>
+        <w:numPr>
+          <w:ilvl w:val="0"/>
+          <w:numId w:val="4"/>
+        </w:numPr>
+      </w:pPr>
+      <w:r>
+        <w:t>first the chat will be over websocket while the client will keep using the above REST API in parallel</w:t>
+      </w:r>
+    </w:p>
+    <w:p>
+      <w:pPr>
+        <w:pStyle w:val="ListParagraph"/>
+        <w:numPr>
+          <w:ilvl w:val="0"/>
+          <w:numId w:val="4"/>
+        </w:numPr>
+      </w:pPr>
+      <w:r>
+        <w:t>in the future the client will hopefully consume the API via the websocket avoiding 2 connections per client scenario</w:t>
+      </w:r>
+    </w:p>
+    <w:p>
+      <w:pPr>
+        <w:pStyle w:val="ListParagraph"/>
+        <w:numPr>
+          <w:ilvl w:val="0"/>
+          <w:numId w:val="4"/>
+        </w:numPr>
+      </w:pPr>
+      <w:proofErr w:type="gramStart"/>
+      <w:r>
+        <w:t>only</w:t>
+      </w:r>
+      <w:proofErr w:type="gramEnd"/>
+      <w:r>
+        <w:t xml:space="preserve"> one chat connection is permitted per client. A new request will kill existing connection</w:t>
+      </w:r>
+    </w:p>
+    <w:p>
+      <w:pPr>
+        <w:pStyle w:val="ListParagraph"/>
+        <w:numPr>
+          <w:ilvl w:val="0"/>
+          <w:numId w:val="4"/>
+        </w:numPr>
+      </w:pPr>
+      <w:r>
+        <w:t xml:space="preserve">once the client logout the websocket connection will be closed </w:t>
+      </w:r>
+    </w:p>
+    <w:p>
+      <w:pPr>
+        <w:pStyle w:val="ListParagraph"/>
+        <w:numPr>
+          <w:ilvl w:val="0"/>
+          <w:numId w:val="4"/>
+        </w:numPr>
+      </w:pPr>
+    </w:p>
+    <w:p/>
     <w:p/>
     <w:p/>
     <w:p>
@@ -1175,7 +1693,6 @@
     <w:p>
       <w:pPr>
         <w:rPr>
-          <w:rFonts w:hint="cs"/>
           <w:rtl/>
         </w:rPr>
       </w:pPr>
@@ -1337,6 +1854,208 @@
     </w:lvl>
   </w:abstractNum>
   <w:abstractNum w:abstractNumId="1" w15:restartNumberingAfterBreak="0">
+    <w:nsid w:val="2DA1229A"/>
+    <w:multiLevelType w:val="hybridMultilevel"/>
+    <w:tmpl w:val="2BEC5612"/>
+    <w:lvl w:ilvl="0" w:tplc="0409000F">
+      <w:start w:val="1"/>
+      <w:numFmt w:val="decimal"/>
+      <w:lvlText w:val="%1."/>
+      <w:lvlJc w:val="left"/>
+      <w:pPr>
+        <w:ind w:left="720" w:hanging="360"/>
+      </w:pPr>
+      <w:rPr>
+        <w:rFonts w:hint="default"/>
+      </w:rPr>
+    </w:lvl>
+    <w:lvl w:ilvl="1" w:tplc="04090019">
+      <w:start w:val="1"/>
+      <w:numFmt w:val="lowerLetter"/>
+      <w:lvlText w:val="%2."/>
+      <w:lvlJc w:val="left"/>
+      <w:pPr>
+        <w:ind w:left="1440" w:hanging="360"/>
+      </w:pPr>
+    </w:lvl>
+    <w:lvl w:ilvl="2" w:tplc="0409001B" w:tentative="1">
+      <w:start w:val="1"/>
+      <w:numFmt w:val="lowerRoman"/>
+      <w:lvlText w:val="%3."/>
+      <w:lvlJc w:val="right"/>
+      <w:pPr>
+        <w:ind w:left="2160" w:hanging="180"/>
+      </w:pPr>
+    </w:lvl>
+    <w:lvl w:ilvl="3" w:tplc="0409000F" w:tentative="1">
+      <w:start w:val="1"/>
+      <w:numFmt w:val="decimal"/>
+      <w:lvlText w:val="%4."/>
+      <w:lvlJc w:val="left"/>
+      <w:pPr>
+        <w:ind w:left="2880" w:hanging="360"/>
+      </w:pPr>
+    </w:lvl>
+    <w:lvl w:ilvl="4" w:tplc="04090019" w:tentative="1">
+      <w:start w:val="1"/>
+      <w:numFmt w:val="lowerLetter"/>
+      <w:lvlText w:val="%5."/>
+      <w:lvlJc w:val="left"/>
+      <w:pPr>
+        <w:ind w:left="3600" w:hanging="360"/>
+      </w:pPr>
+    </w:lvl>
+    <w:lvl w:ilvl="5" w:tplc="0409001B" w:tentative="1">
+      <w:start w:val="1"/>
+      <w:numFmt w:val="lowerRoman"/>
+      <w:lvlText w:val="%6."/>
+      <w:lvlJc w:val="right"/>
+      <w:pPr>
+        <w:ind w:left="4320" w:hanging="180"/>
+      </w:pPr>
+    </w:lvl>
+    <w:lvl w:ilvl="6" w:tplc="0409000F" w:tentative="1">
+      <w:start w:val="1"/>
+      <w:numFmt w:val="decimal"/>
+      <w:lvlText w:val="%7."/>
+      <w:lvlJc w:val="left"/>
+      <w:pPr>
+        <w:ind w:left="5040" w:hanging="360"/>
+      </w:pPr>
+    </w:lvl>
+    <w:lvl w:ilvl="7" w:tplc="04090019" w:tentative="1">
+      <w:start w:val="1"/>
+      <w:numFmt w:val="lowerLetter"/>
+      <w:lvlText w:val="%8."/>
+      <w:lvlJc w:val="left"/>
+      <w:pPr>
+        <w:ind w:left="5760" w:hanging="360"/>
+      </w:pPr>
+    </w:lvl>
+    <w:lvl w:ilvl="8" w:tplc="0409001B" w:tentative="1">
+      <w:start w:val="1"/>
+      <w:numFmt w:val="lowerRoman"/>
+      <w:lvlText w:val="%9."/>
+      <w:lvlJc w:val="right"/>
+      <w:pPr>
+        <w:ind w:left="6480" w:hanging="180"/>
+      </w:pPr>
+    </w:lvl>
+  </w:abstractNum>
+  <w:abstractNum w:abstractNumId="2" w15:restartNumberingAfterBreak="0">
+    <w:nsid w:val="4D1E3866"/>
+    <w:multiLevelType w:val="hybridMultilevel"/>
+    <w:tmpl w:val="793460B4"/>
+    <w:lvl w:ilvl="0" w:tplc="B088CCDA">
+      <w:start w:val="10"/>
+      <w:numFmt w:val="bullet"/>
+      <w:lvlText w:val="-"/>
+      <w:lvlJc w:val="left"/>
+      <w:pPr>
+        <w:ind w:left="720" w:hanging="360"/>
+      </w:pPr>
+      <w:rPr>
+        <w:rFonts w:ascii="Calibri" w:eastAsiaTheme="minorHAnsi" w:hAnsi="Calibri" w:cs="Calibri" w:hint="default"/>
+      </w:rPr>
+    </w:lvl>
+    <w:lvl w:ilvl="1" w:tplc="04090003" w:tentative="1">
+      <w:start w:val="1"/>
+      <w:numFmt w:val="bullet"/>
+      <w:lvlText w:val="o"/>
+      <w:lvlJc w:val="left"/>
+      <w:pPr>
+        <w:ind w:left="1440" w:hanging="360"/>
+      </w:pPr>
+      <w:rPr>
+        <w:rFonts w:ascii="Courier New" w:hAnsi="Courier New" w:cs="Courier New" w:hint="default"/>
+      </w:rPr>
+    </w:lvl>
+    <w:lvl w:ilvl="2" w:tplc="04090005" w:tentative="1">
+      <w:start w:val="1"/>
+      <w:numFmt w:val="bullet"/>
+      <w:lvlText w:val=""/>
+      <w:lvlJc w:val="left"/>
+      <w:pPr>
+        <w:ind w:left="2160" w:hanging="360"/>
+      </w:pPr>
+      <w:rPr>
+        <w:rFonts w:ascii="Wingdings" w:hAnsi="Wingdings" w:hint="default"/>
+      </w:rPr>
+    </w:lvl>
+    <w:lvl w:ilvl="3" w:tplc="04090001" w:tentative="1">
+      <w:start w:val="1"/>
+      <w:numFmt w:val="bullet"/>
+      <w:lvlText w:val=""/>
+      <w:lvlJc w:val="left"/>
+      <w:pPr>
+        <w:ind w:left="2880" w:hanging="360"/>
+      </w:pPr>
+      <w:rPr>
+        <w:rFonts w:ascii="Symbol" w:hAnsi="Symbol" w:hint="default"/>
+      </w:rPr>
+    </w:lvl>
+    <w:lvl w:ilvl="4" w:tplc="04090003" w:tentative="1">
+      <w:start w:val="1"/>
+      <w:numFmt w:val="bullet"/>
+      <w:lvlText w:val="o"/>
+      <w:lvlJc w:val="left"/>
+      <w:pPr>
+        <w:ind w:left="3600" w:hanging="360"/>
+      </w:pPr>
+      <w:rPr>
+        <w:rFonts w:ascii="Courier New" w:hAnsi="Courier New" w:cs="Courier New" w:hint="default"/>
+      </w:rPr>
+    </w:lvl>
+    <w:lvl w:ilvl="5" w:tplc="04090005" w:tentative="1">
+      <w:start w:val="1"/>
+      <w:numFmt w:val="bullet"/>
+      <w:lvlText w:val=""/>
+      <w:lvlJc w:val="left"/>
+      <w:pPr>
+        <w:ind w:left="4320" w:hanging="360"/>
+      </w:pPr>
+      <w:rPr>
+        <w:rFonts w:ascii="Wingdings" w:hAnsi="Wingdings" w:hint="default"/>
+      </w:rPr>
+    </w:lvl>
+    <w:lvl w:ilvl="6" w:tplc="04090001" w:tentative="1">
+      <w:start w:val="1"/>
+      <w:numFmt w:val="bullet"/>
+      <w:lvlText w:val=""/>
+      <w:lvlJc w:val="left"/>
+      <w:pPr>
+        <w:ind w:left="5040" w:hanging="360"/>
+      </w:pPr>
+      <w:rPr>
+        <w:rFonts w:ascii="Symbol" w:hAnsi="Symbol" w:hint="default"/>
+      </w:rPr>
+    </w:lvl>
+    <w:lvl w:ilvl="7" w:tplc="04090003" w:tentative="1">
+      <w:start w:val="1"/>
+      <w:numFmt w:val="bullet"/>
+      <w:lvlText w:val="o"/>
+      <w:lvlJc w:val="left"/>
+      <w:pPr>
+        <w:ind w:left="5760" w:hanging="360"/>
+      </w:pPr>
+      <w:rPr>
+        <w:rFonts w:ascii="Courier New" w:hAnsi="Courier New" w:cs="Courier New" w:hint="default"/>
+      </w:rPr>
+    </w:lvl>
+    <w:lvl w:ilvl="8" w:tplc="04090005" w:tentative="1">
+      <w:start w:val="1"/>
+      <w:numFmt w:val="bullet"/>
+      <w:lvlText w:val=""/>
+      <w:lvlJc w:val="left"/>
+      <w:pPr>
+        <w:ind w:left="6480" w:hanging="360"/>
+      </w:pPr>
+      <w:rPr>
+        <w:rFonts w:ascii="Wingdings" w:hAnsi="Wingdings" w:hint="default"/>
+      </w:rPr>
+    </w:lvl>
+  </w:abstractNum>
+  <w:abstractNum w:abstractNumId="3" w15:restartNumberingAfterBreak="0">
     <w:nsid w:val="50CA0DA9"/>
     <w:multiLevelType w:val="hybridMultilevel"/>
     <w:tmpl w:val="19925DA2"/>
@@ -1449,7 +2168,7 @@
       </w:rPr>
     </w:lvl>
   </w:abstractNum>
-  <w:abstractNum w:abstractNumId="2" w15:restartNumberingAfterBreak="0">
+  <w:abstractNum w:abstractNumId="4" w15:restartNumberingAfterBreak="0">
     <w:nsid w:val="61204202"/>
     <w:multiLevelType w:val="hybridMultilevel"/>
     <w:tmpl w:val="3C445E12"/>
@@ -1538,14 +2257,112 @@
       </w:pPr>
     </w:lvl>
   </w:abstractNum>
+  <w:abstractNum w:abstractNumId="5" w15:restartNumberingAfterBreak="0">
+    <w:nsid w:val="63BB4AEE"/>
+    <w:multiLevelType w:val="hybridMultilevel"/>
+    <w:tmpl w:val="5FEC7E96"/>
+    <w:lvl w:ilvl="0" w:tplc="0409000F">
+      <w:start w:val="1"/>
+      <w:numFmt w:val="decimal"/>
+      <w:lvlText w:val="%1."/>
+      <w:lvlJc w:val="left"/>
+      <w:pPr>
+        <w:ind w:left="720" w:hanging="360"/>
+      </w:pPr>
+      <w:rPr>
+        <w:rFonts w:hint="default"/>
+      </w:rPr>
+    </w:lvl>
+    <w:lvl w:ilvl="1" w:tplc="04090019" w:tentative="1">
+      <w:start w:val="1"/>
+      <w:numFmt w:val="lowerLetter"/>
+      <w:lvlText w:val="%2."/>
+      <w:lvlJc w:val="left"/>
+      <w:pPr>
+        <w:ind w:left="1440" w:hanging="360"/>
+      </w:pPr>
+    </w:lvl>
+    <w:lvl w:ilvl="2" w:tplc="0409001B" w:tentative="1">
+      <w:start w:val="1"/>
+      <w:numFmt w:val="lowerRoman"/>
+      <w:lvlText w:val="%3."/>
+      <w:lvlJc w:val="right"/>
+      <w:pPr>
+        <w:ind w:left="2160" w:hanging="180"/>
+      </w:pPr>
+    </w:lvl>
+    <w:lvl w:ilvl="3" w:tplc="0409000F" w:tentative="1">
+      <w:start w:val="1"/>
+      <w:numFmt w:val="decimal"/>
+      <w:lvlText w:val="%4."/>
+      <w:lvlJc w:val="left"/>
+      <w:pPr>
+        <w:ind w:left="2880" w:hanging="360"/>
+      </w:pPr>
+    </w:lvl>
+    <w:lvl w:ilvl="4" w:tplc="04090019" w:tentative="1">
+      <w:start w:val="1"/>
+      <w:numFmt w:val="lowerLetter"/>
+      <w:lvlText w:val="%5."/>
+      <w:lvlJc w:val="left"/>
+      <w:pPr>
+        <w:ind w:left="3600" w:hanging="360"/>
+      </w:pPr>
+    </w:lvl>
+    <w:lvl w:ilvl="5" w:tplc="0409001B" w:tentative="1">
+      <w:start w:val="1"/>
+      <w:numFmt w:val="lowerRoman"/>
+      <w:lvlText w:val="%6."/>
+      <w:lvlJc w:val="right"/>
+      <w:pPr>
+        <w:ind w:left="4320" w:hanging="180"/>
+      </w:pPr>
+    </w:lvl>
+    <w:lvl w:ilvl="6" w:tplc="0409000F" w:tentative="1">
+      <w:start w:val="1"/>
+      <w:numFmt w:val="decimal"/>
+      <w:lvlText w:val="%7."/>
+      <w:lvlJc w:val="left"/>
+      <w:pPr>
+        <w:ind w:left="5040" w:hanging="360"/>
+      </w:pPr>
+    </w:lvl>
+    <w:lvl w:ilvl="7" w:tplc="04090019" w:tentative="1">
+      <w:start w:val="1"/>
+      <w:numFmt w:val="lowerLetter"/>
+      <w:lvlText w:val="%8."/>
+      <w:lvlJc w:val="left"/>
+      <w:pPr>
+        <w:ind w:left="5760" w:hanging="360"/>
+      </w:pPr>
+    </w:lvl>
+    <w:lvl w:ilvl="8" w:tplc="0409001B" w:tentative="1">
+      <w:start w:val="1"/>
+      <w:numFmt w:val="lowerRoman"/>
+      <w:lvlText w:val="%9."/>
+      <w:lvlJc w:val="right"/>
+      <w:pPr>
+        <w:ind w:left="6480" w:hanging="180"/>
+      </w:pPr>
+    </w:lvl>
+  </w:abstractNum>
   <w:num w:numId="1">
-    <w:abstractNumId w:val="1"/>
+    <w:abstractNumId w:val="3"/>
   </w:num>
   <w:num w:numId="2">
-    <w:abstractNumId w:val="2"/>
+    <w:abstractNumId w:val="4"/>
   </w:num>
   <w:num w:numId="3">
     <w:abstractNumId w:val="0"/>
+  </w:num>
+  <w:num w:numId="4">
+    <w:abstractNumId w:val="2"/>
+  </w:num>
+  <w:num w:numId="5">
+    <w:abstractNumId w:val="5"/>
+  </w:num>
+  <w:num w:numId="6">
+    <w:abstractNumId w:val="1"/>
   </w:num>
 </w:numbering>
 </file>

</xml_diff>